<commit_message>
syntax - program and types
</commit_message>
<xml_diff>
--- a/pascal_compiler/docs/Отчет.docx
+++ b/pascal_compiler/docs/Отчет.docx
@@ -26,9 +26,9 @@
       </w:sdtEndPr>
       <w:sdtContent>
         <w:bookmarkEnd w:id="0" w:displacedByCustomXml="prev"/>
-        <w:bookmarkStart w:id="1" w:name="_Hlk30838745" w:displacedByCustomXml="prev"/>
+        <w:bookmarkStart w:id="1" w:name="_Hlk30966014" w:displacedByCustomXml="prev"/>
         <w:bookmarkEnd w:id="1" w:displacedByCustomXml="prev"/>
-        <w:bookmarkStart w:id="2" w:name="_Hlk30966014" w:displacedByCustomXml="prev"/>
+        <w:bookmarkStart w:id="2" w:name="_Hlk30838745" w:displacedByCustomXml="prev"/>
         <w:bookmarkEnd w:id="2" w:displacedByCustomXml="prev"/>
         <w:tbl>
           <w:tblPr>
@@ -274,7 +274,6 @@
                   <w:spacing w:line="360" w:lineRule="auto"/>
                   <w:rPr>
                     <w:rFonts w:cs="Times New Roman"/>
-                    <w:lang w:val="en-US"/>
                   </w:rPr>
                 </w:pPr>
                 <w:r>
@@ -4935,7 +4934,7 @@
           <w:kern w:val="0"/>
           <w:sz w:val="19"/>
           <w:szCs w:val="19"/>
-          <w:lang w:bidi="ar-SA"/>
+          <w:lang w:val="en-US" w:bidi="ar-SA"/>
         </w:rPr>
       </w:pPr>
       <w:r>
@@ -4956,7 +4955,7 @@
           <w:kern w:val="0"/>
           <w:sz w:val="19"/>
           <w:szCs w:val="19"/>
-          <w:lang w:bidi="ar-SA"/>
+          <w:lang w:val="en-US" w:bidi="ar-SA"/>
         </w:rPr>
         <w:t>void</w:t>
       </w:r>
@@ -4967,7 +4966,7 @@
           <w:kern w:val="0"/>
           <w:sz w:val="19"/>
           <w:szCs w:val="19"/>
-          <w:lang w:bidi="ar-SA"/>
+          <w:lang w:val="en-US" w:bidi="ar-SA"/>
         </w:rPr>
         <w:t xml:space="preserve"> WriteError(</w:t>
       </w:r>
@@ -4978,7 +4977,7 @@
           <w:kern w:val="0"/>
           <w:sz w:val="19"/>
           <w:szCs w:val="19"/>
-          <w:lang w:bidi="ar-SA"/>
+          <w:lang w:val="en-US" w:bidi="ar-SA"/>
         </w:rPr>
         <w:t>CError</w:t>
       </w:r>
@@ -4989,7 +4988,7 @@
           <w:kern w:val="0"/>
           <w:sz w:val="19"/>
           <w:szCs w:val="19"/>
-          <w:lang w:bidi="ar-SA"/>
+          <w:lang w:val="en-US" w:bidi="ar-SA"/>
         </w:rPr>
         <w:t xml:space="preserve"> </w:t>
       </w:r>
@@ -5000,7 +4999,7 @@
           <w:kern w:val="0"/>
           <w:sz w:val="19"/>
           <w:szCs w:val="19"/>
-          <w:lang w:bidi="ar-SA"/>
+          <w:lang w:val="en-US" w:bidi="ar-SA"/>
         </w:rPr>
         <w:t>error</w:t>
       </w:r>
@@ -5011,7 +5010,7 @@
           <w:kern w:val="0"/>
           <w:sz w:val="19"/>
           <w:szCs w:val="19"/>
-          <w:lang w:bidi="ar-SA"/>
+          <w:lang w:val="en-US" w:bidi="ar-SA"/>
         </w:rPr>
         <w:t>);</w:t>
       </w:r>
@@ -5025,6 +5024,7 @@
           <w:color w:val="000000"/>
           <w:sz w:val="19"/>
           <w:szCs w:val="19"/>
+          <w:lang w:val="en-US"/>
         </w:rPr>
       </w:pPr>
       <w:r>
@@ -5033,6 +5033,7 @@
           <w:color w:val="000000"/>
           <w:sz w:val="19"/>
           <w:szCs w:val="19"/>
+          <w:lang w:val="en-US"/>
         </w:rPr>
         <w:t>};</w:t>
       </w:r>
@@ -5040,20 +5041,29 @@
     <w:p>
       <w:pPr>
         <w:pStyle w:val="af7"/>
-      </w:pPr>
-      <w:r>
         <w:rPr>
           <w:lang w:val="en-US"/>
         </w:rPr>
+      </w:pPr>
+      <w:r>
+        <w:rPr>
+          <w:lang w:val="en-US"/>
+        </w:rPr>
         <w:t>inputFileStream</w:t>
       </w:r>
       <w:r>
+        <w:rPr>
+          <w:lang w:val="en-US"/>
+        </w:rPr>
         <w:t xml:space="preserve"> </w:t>
       </w:r>
       <w:r>
         <w:t>и</w:t>
       </w:r>
       <w:r>
+        <w:rPr>
+          <w:lang w:val="en-US"/>
+        </w:rPr>
         <w:t xml:space="preserve"> </w:t>
       </w:r>
       <w:r>
@@ -5063,28 +5073,118 @@
         <w:t>outputFileStream</w:t>
       </w:r>
       <w:r>
+        <w:rPr>
+          <w:lang w:val="en-US"/>
+        </w:rPr>
         <w:t xml:space="preserve"> </w:t>
       </w:r>
       <w:r>
         <w:t>хранят</w:t>
       </w:r>
       <w:r>
+        <w:rPr>
+          <w:lang w:val="en-US"/>
+        </w:rPr>
         <w:t xml:space="preserve"> </w:t>
       </w:r>
       <w:r>
         <w:t>ссылки</w:t>
       </w:r>
       <w:r>
+        <w:rPr>
+          <w:lang w:val="en-US"/>
+        </w:rPr>
         <w:t xml:space="preserve"> </w:t>
       </w:r>
       <w:r>
         <w:t>на</w:t>
       </w:r>
       <w:r>
+        <w:rPr>
+          <w:lang w:val="en-US"/>
+        </w:rPr>
         <w:t xml:space="preserve"> </w:t>
       </w:r>
       <w:r>
-        <w:t>потоки файлового ввода и вывода из стандартной библиотеки соответственно.</w:t>
+        <w:t>потоки</w:t>
+      </w:r>
+      <w:r>
+        <w:rPr>
+          <w:lang w:val="en-US"/>
+        </w:rPr>
+        <w:t xml:space="preserve"> </w:t>
+      </w:r>
+      <w:r>
+        <w:t>файлового</w:t>
+      </w:r>
+      <w:r>
+        <w:rPr>
+          <w:lang w:val="en-US"/>
+        </w:rPr>
+        <w:t xml:space="preserve"> </w:t>
+      </w:r>
+      <w:r>
+        <w:t>ввода</w:t>
+      </w:r>
+      <w:r>
+        <w:rPr>
+          <w:lang w:val="en-US"/>
+        </w:rPr>
+        <w:t xml:space="preserve"> </w:t>
+      </w:r>
+      <w:r>
+        <w:t>и</w:t>
+      </w:r>
+      <w:r>
+        <w:rPr>
+          <w:lang w:val="en-US"/>
+        </w:rPr>
+        <w:t xml:space="preserve"> </w:t>
+      </w:r>
+      <w:r>
+        <w:t>вывода</w:t>
+      </w:r>
+      <w:r>
+        <w:rPr>
+          <w:lang w:val="en-US"/>
+        </w:rPr>
+        <w:t xml:space="preserve"> </w:t>
+      </w:r>
+      <w:r>
+        <w:t>из</w:t>
+      </w:r>
+      <w:r>
+        <w:rPr>
+          <w:lang w:val="en-US"/>
+        </w:rPr>
+        <w:t xml:space="preserve"> </w:t>
+      </w:r>
+      <w:r>
+        <w:t>стандартной</w:t>
+      </w:r>
+      <w:r>
+        <w:rPr>
+          <w:lang w:val="en-US"/>
+        </w:rPr>
+        <w:t xml:space="preserve"> </w:t>
+      </w:r>
+      <w:r>
+        <w:t>библиотеки</w:t>
+      </w:r>
+      <w:r>
+        <w:rPr>
+          <w:lang w:val="en-US"/>
+        </w:rPr>
+        <w:t xml:space="preserve"> </w:t>
+      </w:r>
+      <w:r>
+        <w:t>соответственно</w:t>
+      </w:r>
+      <w:r>
+        <w:rPr>
+          <w:lang w:val="en-US"/>
+        </w:rPr>
+        <w:t>.</w:t>
       </w:r>
     </w:p>
     <w:p>
@@ -6574,12 +6674,47 @@
       <w:pPr>
         <w:pStyle w:val="23"/>
       </w:pPr>
+      <w:r>
+        <w:lastRenderedPageBreak/>
+        <w:t xml:space="preserve">6 </w:t>
+      </w:r>
       <w:bookmarkStart w:id="21" w:name="_Toc97384066"/>
       <w:r>
-        <w:lastRenderedPageBreak/>
-        <w:t>6 Синтаксический анализатор</w:t>
+        <w:t>Синтаксический анализатор</w:t>
       </w:r>
       <w:bookmarkEnd w:id="21"/>
+    </w:p>
+    <w:p>
+      <w:pPr>
+        <w:pStyle w:val="16"/>
+        <w:rPr>
+          <w:lang w:eastAsia="en-US" w:bidi="ar-SA"/>
+        </w:rPr>
+      </w:pPr>
+      <w:r>
+        <w:rPr>
+          <w:lang w:eastAsia="en-US" w:bidi="ar-SA"/>
+        </w:rPr>
+        <w:t>Е</w:t>
+      </w:r>
+      <w:r>
+        <w:rPr>
+          <w:lang w:eastAsia="en-US" w:bidi="ar-SA"/>
+        </w:rPr>
+        <w:t>сли мы находимся в начале нового правила, текущий токен -</w:t>
+      </w:r>
+      <w:r>
+        <w:rPr>
+          <w:lang w:eastAsia="en-US" w:bidi="ar-SA"/>
+        </w:rPr>
+        <w:t xml:space="preserve"> всегда</w:t>
+      </w:r>
+      <w:r>
+        <w:rPr>
+          <w:lang w:eastAsia="en-US" w:bidi="ar-SA"/>
+        </w:rPr>
+        <w:t xml:space="preserve"> самый первый токен в правой части.</w:t>
+      </w:r>
     </w:p>
     <w:p>
       <w:pPr>
@@ -11093,133 +11228,133 @@
       </w:rPr>
     </w:lvl>
   </w:abstractNum>
-  <w:num w:numId="1">
+  <w:num w:numId="1" w16cid:durableId="1688485876">
     <w:abstractNumId w:val="1"/>
   </w:num>
-  <w:num w:numId="2">
+  <w:num w:numId="2" w16cid:durableId="2056738051">
     <w:abstractNumId w:val="1"/>
     <w:lvlOverride w:ilvl="0">
       <w:startOverride w:val="1"/>
     </w:lvlOverride>
   </w:num>
-  <w:num w:numId="3">
+  <w:num w:numId="3" w16cid:durableId="1575123567">
     <w:abstractNumId w:val="10"/>
   </w:num>
-  <w:num w:numId="4">
+  <w:num w:numId="4" w16cid:durableId="673654969">
     <w:abstractNumId w:val="1"/>
     <w:lvlOverride w:ilvl="0">
       <w:startOverride w:val="1"/>
     </w:lvlOverride>
   </w:num>
-  <w:num w:numId="5">
+  <w:num w:numId="5" w16cid:durableId="1395545849">
     <w:abstractNumId w:val="13"/>
   </w:num>
-  <w:num w:numId="6">
+  <w:num w:numId="6" w16cid:durableId="2080784898">
     <w:abstractNumId w:val="31"/>
   </w:num>
-  <w:num w:numId="7">
+  <w:num w:numId="7" w16cid:durableId="684984533">
     <w:abstractNumId w:val="17"/>
   </w:num>
-  <w:num w:numId="8">
+  <w:num w:numId="8" w16cid:durableId="1394084631">
     <w:abstractNumId w:val="6"/>
   </w:num>
-  <w:num w:numId="9">
+  <w:num w:numId="9" w16cid:durableId="867597479">
     <w:abstractNumId w:val="1"/>
     <w:lvlOverride w:ilvl="0">
       <w:startOverride w:val="1"/>
     </w:lvlOverride>
   </w:num>
-  <w:num w:numId="10">
+  <w:num w:numId="10" w16cid:durableId="103617370">
     <w:abstractNumId w:val="20"/>
   </w:num>
-  <w:num w:numId="11">
+  <w:num w:numId="11" w16cid:durableId="653529107">
     <w:abstractNumId w:val="18"/>
   </w:num>
-  <w:num w:numId="12">
+  <w:num w:numId="12" w16cid:durableId="1010642675">
     <w:abstractNumId w:val="1"/>
     <w:lvlOverride w:ilvl="0">
       <w:startOverride w:val="1"/>
     </w:lvlOverride>
   </w:num>
-  <w:num w:numId="13">
+  <w:num w:numId="13" w16cid:durableId="1702902565">
     <w:abstractNumId w:val="29"/>
   </w:num>
-  <w:num w:numId="14">
+  <w:num w:numId="14" w16cid:durableId="919758212">
     <w:abstractNumId w:val="42"/>
   </w:num>
-  <w:num w:numId="15">
+  <w:num w:numId="15" w16cid:durableId="1576621041">
     <w:abstractNumId w:val="27"/>
   </w:num>
-  <w:num w:numId="16">
+  <w:num w:numId="16" w16cid:durableId="1342122927">
     <w:abstractNumId w:val="11"/>
   </w:num>
-  <w:num w:numId="17">
+  <w:num w:numId="17" w16cid:durableId="2054187745">
     <w:abstractNumId w:val="37"/>
   </w:num>
-  <w:num w:numId="18">
+  <w:num w:numId="18" w16cid:durableId="1868325630">
     <w:abstractNumId w:val="16"/>
   </w:num>
-  <w:num w:numId="19">
+  <w:num w:numId="19" w16cid:durableId="1800561933">
     <w:abstractNumId w:val="8"/>
   </w:num>
-  <w:num w:numId="20">
+  <w:num w:numId="20" w16cid:durableId="1242641021">
     <w:abstractNumId w:val="25"/>
   </w:num>
-  <w:num w:numId="21">
+  <w:num w:numId="21" w16cid:durableId="1672249089">
     <w:abstractNumId w:val="0"/>
   </w:num>
-  <w:num w:numId="22">
+  <w:num w:numId="22" w16cid:durableId="2108652532">
     <w:abstractNumId w:val="4"/>
   </w:num>
-  <w:num w:numId="23">
+  <w:num w:numId="23" w16cid:durableId="1647201447">
     <w:abstractNumId w:val="24"/>
   </w:num>
-  <w:num w:numId="24">
+  <w:num w:numId="24" w16cid:durableId="1482113837">
     <w:abstractNumId w:val="36"/>
   </w:num>
-  <w:num w:numId="25">
+  <w:num w:numId="25" w16cid:durableId="384181491">
     <w:abstractNumId w:val="23"/>
   </w:num>
-  <w:num w:numId="26">
+  <w:num w:numId="26" w16cid:durableId="159395756">
     <w:abstractNumId w:val="33"/>
   </w:num>
-  <w:num w:numId="27">
+  <w:num w:numId="27" w16cid:durableId="1642735012">
     <w:abstractNumId w:val="43"/>
   </w:num>
-  <w:num w:numId="28">
+  <w:num w:numId="28" w16cid:durableId="1966615827">
     <w:abstractNumId w:val="30"/>
   </w:num>
-  <w:num w:numId="29">
+  <w:num w:numId="29" w16cid:durableId="2011326017">
     <w:abstractNumId w:val="1"/>
     <w:lvlOverride w:ilvl="0">
       <w:startOverride w:val="1"/>
     </w:lvlOverride>
   </w:num>
-  <w:num w:numId="30">
+  <w:num w:numId="30" w16cid:durableId="1825077054">
     <w:abstractNumId w:val="41"/>
   </w:num>
-  <w:num w:numId="31">
+  <w:num w:numId="31" w16cid:durableId="1817918668">
     <w:abstractNumId w:val="38"/>
   </w:num>
-  <w:num w:numId="32">
+  <w:num w:numId="32" w16cid:durableId="1941837824">
     <w:abstractNumId w:val="14"/>
   </w:num>
-  <w:num w:numId="33">
+  <w:num w:numId="33" w16cid:durableId="575742959">
     <w:abstractNumId w:val="34"/>
   </w:num>
-  <w:num w:numId="34">
+  <w:num w:numId="34" w16cid:durableId="730157094">
     <w:abstractNumId w:val="21"/>
   </w:num>
-  <w:num w:numId="35">
+  <w:num w:numId="35" w16cid:durableId="1921013343">
     <w:abstractNumId w:val="22"/>
   </w:num>
-  <w:num w:numId="36">
+  <w:num w:numId="36" w16cid:durableId="731732703">
     <w:abstractNumId w:val="19"/>
   </w:num>
-  <w:num w:numId="37">
+  <w:num w:numId="37" w16cid:durableId="1502159461">
     <w:abstractNumId w:val="39"/>
   </w:num>
-  <w:num w:numId="38">
+  <w:num w:numId="38" w16cid:durableId="734163816">
     <w:abstractNumId w:val="32"/>
     <w:lvlOverride w:ilvl="0">
       <w:startOverride w:val="1"/>
@@ -11249,10 +11384,10 @@
       <w:startOverride w:val="1"/>
     </w:lvlOverride>
   </w:num>
-  <w:num w:numId="39">
+  <w:num w:numId="39" w16cid:durableId="93093459">
     <w:abstractNumId w:val="7"/>
   </w:num>
-  <w:num w:numId="40">
+  <w:num w:numId="40" w16cid:durableId="1997033257">
     <w:abstractNumId w:val="15"/>
     <w:lvlOverride w:ilvl="0">
       <w:startOverride w:val="1"/>
@@ -11282,34 +11417,34 @@
       <w:startOverride w:val="1"/>
     </w:lvlOverride>
   </w:num>
-  <w:num w:numId="41">
+  <w:num w:numId="41" w16cid:durableId="1945916419">
     <w:abstractNumId w:val="35"/>
   </w:num>
-  <w:num w:numId="42">
+  <w:num w:numId="42" w16cid:durableId="1801680645">
     <w:abstractNumId w:val="9"/>
   </w:num>
-  <w:num w:numId="43">
+  <w:num w:numId="43" w16cid:durableId="867336119">
     <w:abstractNumId w:val="3"/>
   </w:num>
-  <w:num w:numId="44">
+  <w:num w:numId="44" w16cid:durableId="202135243">
     <w:abstractNumId w:val="44"/>
   </w:num>
-  <w:num w:numId="45">
+  <w:num w:numId="45" w16cid:durableId="521893815">
     <w:abstractNumId w:val="40"/>
   </w:num>
-  <w:num w:numId="46">
+  <w:num w:numId="46" w16cid:durableId="1297416405">
     <w:abstractNumId w:val="12"/>
   </w:num>
-  <w:num w:numId="47">
+  <w:num w:numId="47" w16cid:durableId="1856839708">
     <w:abstractNumId w:val="5"/>
   </w:num>
-  <w:num w:numId="48">
+  <w:num w:numId="48" w16cid:durableId="1951551208">
     <w:abstractNumId w:val="26"/>
   </w:num>
-  <w:num w:numId="49">
+  <w:num w:numId="49" w16cid:durableId="151606407">
     <w:abstractNumId w:val="2"/>
   </w:num>
-  <w:num w:numId="50">
+  <w:num w:numId="50" w16cid:durableId="1226910255">
     <w:abstractNumId w:val="28"/>
   </w:num>
   <w:numIdMacAtCleanup w:val="14"/>

</xml_diff>

<commit_message>
CSemantic + its usage
</commit_message>
<xml_diff>
--- a/pascal_compiler/docs/Отчет.docx
+++ b/pascal_compiler/docs/Отчет.docx
@@ -1,6 +1,6 @@
 
 <file path=word/document.xml><?xml version="1.0" encoding="utf-8"?>
-<w:document xmlns:wpc="http://schemas.microsoft.com/office/word/2010/wordprocessingCanvas" xmlns:cx="http://schemas.microsoft.com/office/drawing/2014/chartex" xmlns:cx1="http://schemas.microsoft.com/office/drawing/2015/9/8/chartex" xmlns:cx2="http://schemas.microsoft.com/office/drawing/2015/10/21/chartex" xmlns:cx3="http://schemas.microsoft.com/office/drawing/2016/5/9/chartex" xmlns:cx4="http://schemas.microsoft.com/office/drawing/2016/5/10/chartex" xmlns:cx5="http://schemas.microsoft.com/office/drawing/2016/5/11/chartex" xmlns:cx6="http://schemas.microsoft.com/office/drawing/2016/5/12/chartex" xmlns:cx7="http://schemas.microsoft.com/office/drawing/2016/5/13/chartex" xmlns:cx8="http://schemas.microsoft.com/office/drawing/2016/5/14/chartex" xmlns:mc="http://schemas.openxmlformats.org/markup-compatibility/2006" xmlns:aink="http://schemas.microsoft.com/office/drawing/2016/ink" xmlns:am3d="http://schemas.microsoft.com/office/drawing/2017/model3d" xmlns:o="urn:schemas-microsoft-com:office:office" xmlns:r="http://schemas.openxmlformats.org/officeDocument/2006/relationships" xmlns:m="http://schemas.openxmlformats.org/officeDocument/2006/math" xmlns:v="urn:schemas-microsoft-com:vml" xmlns:wp14="http://schemas.microsoft.com/office/word/2010/wordprocessingDrawing" xmlns:wp="http://schemas.openxmlformats.org/drawingml/2006/wordprocessingDrawing" xmlns:w10="urn:schemas-microsoft-com:office:word" xmlns:w="http://schemas.openxmlformats.org/wordprocessingml/2006/main" xmlns:w14="http://schemas.microsoft.com/office/word/2010/wordml" xmlns:w15="http://schemas.microsoft.com/office/word/2012/wordml" xmlns:w16cex="http://schemas.microsoft.com/office/word/2018/wordml/cex" xmlns:w16cid="http://schemas.microsoft.com/office/word/2016/wordml/cid" xmlns:w16="http://schemas.microsoft.com/office/word/2018/wordml" xmlns:w16sdtdh="http://schemas.microsoft.com/office/word/2020/wordml/sdtdatahash" xmlns:w16se="http://schemas.microsoft.com/office/word/2015/wordml/symex" xmlns:wpg="http://schemas.microsoft.com/office/word/2010/wordprocessingGroup" xmlns:wpi="http://schemas.microsoft.com/office/word/2010/wordprocessingInk" xmlns:wne="http://schemas.microsoft.com/office/word/2006/wordml" xmlns:wps="http://schemas.microsoft.com/office/word/2010/wordprocessingShape" mc:Ignorable="w14 w15 w16se w16cid w16 w16cex w16sdtdh wp14">
+<w:document xmlns:wpc="http://schemas.microsoft.com/office/word/2010/wordprocessingCanvas" xmlns:cx="http://schemas.microsoft.com/office/drawing/2014/chartex" xmlns:cx1="http://schemas.microsoft.com/office/drawing/2015/9/8/chartex" xmlns:cx2="http://schemas.microsoft.com/office/drawing/2015/10/21/chartex" xmlns:cx3="http://schemas.microsoft.com/office/drawing/2016/5/9/chartex" xmlns:cx4="http://schemas.microsoft.com/office/drawing/2016/5/10/chartex" xmlns:cx5="http://schemas.microsoft.com/office/drawing/2016/5/11/chartex" xmlns:cx6="http://schemas.microsoft.com/office/drawing/2016/5/12/chartex" xmlns:cx7="http://schemas.microsoft.com/office/drawing/2016/5/13/chartex" xmlns:cx8="http://schemas.microsoft.com/office/drawing/2016/5/14/chartex" xmlns:mc="http://schemas.openxmlformats.org/markup-compatibility/2006" xmlns:aink="http://schemas.microsoft.com/office/drawing/2016/ink" xmlns:am3d="http://schemas.microsoft.com/office/drawing/2017/model3d" xmlns:o="urn:schemas-microsoft-com:office:office" xmlns:oel="http://schemas.microsoft.com/office/2019/extlst" xmlns:r="http://schemas.openxmlformats.org/officeDocument/2006/relationships" xmlns:m="http://schemas.openxmlformats.org/officeDocument/2006/math" xmlns:v="urn:schemas-microsoft-com:vml" xmlns:wp14="http://schemas.microsoft.com/office/word/2010/wordprocessingDrawing" xmlns:wp="http://schemas.openxmlformats.org/drawingml/2006/wordprocessingDrawing" xmlns:w10="urn:schemas-microsoft-com:office:word" xmlns:w="http://schemas.openxmlformats.org/wordprocessingml/2006/main" xmlns:w14="http://schemas.microsoft.com/office/word/2010/wordml" xmlns:w15="http://schemas.microsoft.com/office/word/2012/wordml" xmlns:w16cex="http://schemas.microsoft.com/office/word/2018/wordml/cex" xmlns:w16cid="http://schemas.microsoft.com/office/word/2016/wordml/cid" xmlns:w16="http://schemas.microsoft.com/office/word/2018/wordml" xmlns:w16sdtdh="http://schemas.microsoft.com/office/word/2020/wordml/sdtdatahash" xmlns:w16se="http://schemas.microsoft.com/office/word/2015/wordml/symex" xmlns:wpg="http://schemas.microsoft.com/office/word/2010/wordprocessingGroup" xmlns:wpi="http://schemas.microsoft.com/office/word/2010/wordprocessingInk" xmlns:wne="http://schemas.microsoft.com/office/word/2006/wordml" xmlns:wps="http://schemas.microsoft.com/office/word/2010/wordprocessingShape" mc:Ignorable="w14 w15 w16se w16cid w16 w16cex w16sdtdh wp14">
   <w:body>
     <w:bookmarkStart w:id="0" w:name="_Toc62040947" w:displacedByCustomXml="next"/>
     <w:sdt>
@@ -2265,13 +2265,8 @@
         <w:pStyle w:val="af7"/>
       </w:pPr>
       <w:r>
-        <w:t>Ссылочные типы данных. Описание функций. Вызов функции и указатели в выражении.</w:t>
-      </w:r>
-    </w:p>
-    <w:p>
-      <w:pPr>
-        <w:pStyle w:val="af7"/>
-      </w:pPr>
+        <w:t>Описание функций. Вызов функции в выражении. Оператор выбора (case).</w:t>
+      </w:r>
       <w:r>
         <w:br w:type="page"/>
       </w:r>
@@ -6686,8 +6681,1396 @@
     </w:p>
     <w:p>
       <w:pPr>
+        <w:pStyle w:val="120"/>
+        <w:jc w:val="center"/>
+        <w:rPr>
+          <w:lang w:eastAsia="en-US" w:bidi="ar-SA"/>
+        </w:rPr>
+      </w:pPr>
+      <w:r>
+        <w:rPr>
+          <w:lang w:eastAsia="en-US" w:bidi="ar-SA"/>
+        </w:rPr>
+        <w:t xml:space="preserve">6.1 </w:t>
+      </w:r>
+      <w:r>
+        <w:rPr>
+          <w:lang w:eastAsia="en-US" w:bidi="ar-SA"/>
+        </w:rPr>
+        <w:t>Использованные БНФ</w:t>
+      </w:r>
+    </w:p>
+    <w:p>
+      <w:pPr>
         <w:pStyle w:val="16"/>
         <w:rPr>
+          <w:lang w:bidi="ar-SA"/>
+        </w:rPr>
+      </w:pPr>
+      <w:r>
+        <w:rPr>
+          <w:lang w:bidi="ar-SA"/>
+        </w:rPr>
+        <w:t>Ниже представлены использованные Б</w:t>
+      </w:r>
+      <w:r>
+        <w:rPr>
+          <w:lang w:bidi="ar-SA"/>
+        </w:rPr>
+        <w:t>НФ</w:t>
+      </w:r>
+      <w:r>
+        <w:rPr>
+          <w:lang w:bidi="ar-SA"/>
+        </w:rPr>
+        <w:t xml:space="preserve"> для языка </w:t>
+      </w:r>
+      <w:r>
+        <w:rPr>
+          <w:lang w:val="en-US" w:bidi="ar-SA"/>
+        </w:rPr>
+        <w:t>Pascal</w:t>
+      </w:r>
+      <w:r>
+        <w:rPr>
+          <w:lang w:bidi="ar-SA"/>
+        </w:rPr>
+        <w:t>.</w:t>
+      </w:r>
+    </w:p>
+    <w:p>
+      <w:pPr>
+        <w:suppressAutoHyphens w:val="0"/>
+        <w:autoSpaceDE w:val="0"/>
+        <w:autoSpaceDN w:val="0"/>
+        <w:adjustRightInd w:val="0"/>
+        <w:rPr>
+          <w:rFonts w:ascii="Consolas" w:hAnsi="Consolas" w:cs="Consolas"/>
+          <w:color w:val="000000"/>
+          <w:kern w:val="0"/>
+          <w:sz w:val="19"/>
+          <w:szCs w:val="19"/>
+          <w:lang w:val="en-US" w:bidi="ar-SA"/>
+        </w:rPr>
+      </w:pPr>
+      <w:r>
+        <w:rPr>
+          <w:rFonts w:ascii="Consolas" w:hAnsi="Consolas" w:cs="Consolas"/>
+          <w:color w:val="000000"/>
+          <w:kern w:val="0"/>
+          <w:sz w:val="19"/>
+          <w:szCs w:val="19"/>
+          <w:lang w:val="en-US" w:bidi="ar-SA"/>
+        </w:rPr>
+        <w:t>&lt;program&gt; ::= program &lt;identifier&gt;;&lt;block&gt;.|&lt;block&gt;.</w:t>
+      </w:r>
+    </w:p>
+    <w:p>
+      <w:pPr>
+        <w:suppressAutoHyphens w:val="0"/>
+        <w:autoSpaceDE w:val="0"/>
+        <w:autoSpaceDN w:val="0"/>
+        <w:adjustRightInd w:val="0"/>
+        <w:rPr>
+          <w:rFonts w:ascii="Consolas" w:hAnsi="Consolas" w:cs="Consolas"/>
+          <w:color w:val="000000"/>
+          <w:kern w:val="0"/>
+          <w:sz w:val="19"/>
+          <w:szCs w:val="19"/>
+          <w:lang w:val="en-US" w:bidi="ar-SA"/>
+        </w:rPr>
+      </w:pPr>
+      <w:r>
+        <w:rPr>
+          <w:rFonts w:ascii="Consolas" w:hAnsi="Consolas" w:cs="Consolas"/>
+          <w:color w:val="000000"/>
+          <w:kern w:val="0"/>
+          <w:sz w:val="19"/>
+          <w:szCs w:val="19"/>
+          <w:lang w:val="en-US" w:bidi="ar-SA"/>
+        </w:rPr>
+        <w:t>&lt;block&gt; ::= &lt;typeDeclarationPart&gt;&lt;varDeclarationPart&gt;&lt;funcionDeclarationPart&gt;&lt;statementPart&gt;</w:t>
+      </w:r>
+    </w:p>
+    <w:p>
+      <w:pPr>
+        <w:suppressAutoHyphens w:val="0"/>
+        <w:autoSpaceDE w:val="0"/>
+        <w:autoSpaceDN w:val="0"/>
+        <w:adjustRightInd w:val="0"/>
+        <w:rPr>
+          <w:rFonts w:ascii="Consolas" w:hAnsi="Consolas" w:cs="Consolas"/>
+          <w:color w:val="000000"/>
+          <w:kern w:val="0"/>
+          <w:sz w:val="19"/>
+          <w:szCs w:val="19"/>
+          <w:lang w:val="en-US" w:bidi="ar-SA"/>
+        </w:rPr>
+      </w:pPr>
+    </w:p>
+    <w:p>
+      <w:pPr>
+        <w:suppressAutoHyphens w:val="0"/>
+        <w:autoSpaceDE w:val="0"/>
+        <w:autoSpaceDN w:val="0"/>
+        <w:adjustRightInd w:val="0"/>
+        <w:rPr>
+          <w:rFonts w:ascii="Consolas" w:hAnsi="Consolas" w:cs="Consolas"/>
+          <w:color w:val="000000"/>
+          <w:kern w:val="0"/>
+          <w:sz w:val="19"/>
+          <w:szCs w:val="19"/>
+          <w:lang w:val="en-US" w:bidi="ar-SA"/>
+        </w:rPr>
+      </w:pPr>
+      <w:r>
+        <w:rPr>
+          <w:rFonts w:ascii="Consolas" w:hAnsi="Consolas" w:cs="Consolas"/>
+          <w:color w:val="000000"/>
+          <w:kern w:val="0"/>
+          <w:sz w:val="19"/>
+          <w:szCs w:val="19"/>
+          <w:lang w:val="en-US" w:bidi="ar-SA"/>
+        </w:rPr>
+        <w:t>&lt;typeDeclarationPart&gt; ::= &lt;empty&gt; | type &lt;typeDeclaration&gt;; {&lt;typeDeclaration&gt;;}</w:t>
+      </w:r>
+    </w:p>
+    <w:p>
+      <w:pPr>
+        <w:suppressAutoHyphens w:val="0"/>
+        <w:autoSpaceDE w:val="0"/>
+        <w:autoSpaceDN w:val="0"/>
+        <w:adjustRightInd w:val="0"/>
+        <w:rPr>
+          <w:rFonts w:ascii="Consolas" w:hAnsi="Consolas" w:cs="Consolas"/>
+          <w:color w:val="000000"/>
+          <w:kern w:val="0"/>
+          <w:sz w:val="19"/>
+          <w:szCs w:val="19"/>
+          <w:lang w:val="en-US" w:bidi="ar-SA"/>
+        </w:rPr>
+      </w:pPr>
+      <w:r>
+        <w:rPr>
+          <w:rFonts w:ascii="Consolas" w:hAnsi="Consolas" w:cs="Consolas"/>
+          <w:color w:val="000000"/>
+          <w:kern w:val="0"/>
+          <w:sz w:val="19"/>
+          <w:szCs w:val="19"/>
+          <w:lang w:val="en-US" w:bidi="ar-SA"/>
+        </w:rPr>
+        <w:t>&lt;typeDeclaration&gt; ::= &lt;identifier&gt; = &lt;type&gt;</w:t>
+      </w:r>
+    </w:p>
+    <w:p>
+      <w:pPr>
+        <w:suppressAutoHyphens w:val="0"/>
+        <w:autoSpaceDE w:val="0"/>
+        <w:autoSpaceDN w:val="0"/>
+        <w:adjustRightInd w:val="0"/>
+        <w:rPr>
+          <w:rFonts w:ascii="Consolas" w:hAnsi="Consolas" w:cs="Consolas"/>
+          <w:color w:val="000000"/>
+          <w:kern w:val="0"/>
+          <w:sz w:val="19"/>
+          <w:szCs w:val="19"/>
+          <w:lang w:val="en-US" w:bidi="ar-SA"/>
+        </w:rPr>
+      </w:pPr>
+      <w:r>
+        <w:rPr>
+          <w:rFonts w:ascii="Consolas" w:hAnsi="Consolas" w:cs="Consolas"/>
+          <w:color w:val="000000"/>
+          <w:kern w:val="0"/>
+          <w:sz w:val="19"/>
+          <w:szCs w:val="19"/>
+          <w:lang w:val="en-US" w:bidi="ar-SA"/>
+        </w:rPr>
+        <w:t>&lt;type&gt; ::= &lt;identifier&gt;</w:t>
+      </w:r>
+    </w:p>
+    <w:p>
+      <w:pPr>
+        <w:suppressAutoHyphens w:val="0"/>
+        <w:autoSpaceDE w:val="0"/>
+        <w:autoSpaceDN w:val="0"/>
+        <w:adjustRightInd w:val="0"/>
+        <w:rPr>
+          <w:rFonts w:ascii="Consolas" w:hAnsi="Consolas" w:cs="Consolas"/>
+          <w:color w:val="000000"/>
+          <w:kern w:val="0"/>
+          <w:sz w:val="19"/>
+          <w:szCs w:val="19"/>
+          <w:lang w:val="en-US" w:bidi="ar-SA"/>
+        </w:rPr>
+      </w:pPr>
+    </w:p>
+    <w:p>
+      <w:pPr>
+        <w:suppressAutoHyphens w:val="0"/>
+        <w:autoSpaceDE w:val="0"/>
+        <w:autoSpaceDN w:val="0"/>
+        <w:adjustRightInd w:val="0"/>
+        <w:rPr>
+          <w:rFonts w:ascii="Consolas" w:hAnsi="Consolas" w:cs="Consolas"/>
+          <w:color w:val="000000"/>
+          <w:kern w:val="0"/>
+          <w:sz w:val="19"/>
+          <w:szCs w:val="19"/>
+          <w:lang w:val="en-US" w:bidi="ar-SA"/>
+        </w:rPr>
+      </w:pPr>
+      <w:r>
+        <w:rPr>
+          <w:rFonts w:ascii="Consolas" w:hAnsi="Consolas" w:cs="Consolas"/>
+          <w:color w:val="000000"/>
+          <w:kern w:val="0"/>
+          <w:sz w:val="19"/>
+          <w:szCs w:val="19"/>
+          <w:lang w:val="en-US" w:bidi="ar-SA"/>
+        </w:rPr>
+        <w:t>&lt;varDeclarationPart&gt;::= &lt;empty&gt; | var &lt;varDeclaration&gt;; {&lt;varDeclaration&gt;;}</w:t>
+      </w:r>
+    </w:p>
+    <w:p>
+      <w:pPr>
+        <w:suppressAutoHyphens w:val="0"/>
+        <w:autoSpaceDE w:val="0"/>
+        <w:autoSpaceDN w:val="0"/>
+        <w:adjustRightInd w:val="0"/>
+        <w:rPr>
+          <w:rFonts w:ascii="Consolas" w:hAnsi="Consolas" w:cs="Consolas"/>
+          <w:color w:val="000000"/>
+          <w:kern w:val="0"/>
+          <w:sz w:val="19"/>
+          <w:szCs w:val="19"/>
+          <w:lang w:val="en-US" w:bidi="ar-SA"/>
+        </w:rPr>
+      </w:pPr>
+      <w:r>
+        <w:rPr>
+          <w:rFonts w:ascii="Consolas" w:hAnsi="Consolas" w:cs="Consolas"/>
+          <w:color w:val="000000"/>
+          <w:kern w:val="0"/>
+          <w:sz w:val="19"/>
+          <w:szCs w:val="19"/>
+          <w:lang w:val="en-US" w:bidi="ar-SA"/>
+        </w:rPr>
+        <w:t>&lt;varDeclaration&gt; ::= &lt;identifier&gt; {,&lt;identifier&gt;} : &lt;type&gt;</w:t>
+      </w:r>
+    </w:p>
+    <w:p>
+      <w:pPr>
+        <w:suppressAutoHyphens w:val="0"/>
+        <w:autoSpaceDE w:val="0"/>
+        <w:autoSpaceDN w:val="0"/>
+        <w:adjustRightInd w:val="0"/>
+        <w:rPr>
+          <w:rFonts w:ascii="Consolas" w:hAnsi="Consolas" w:cs="Consolas"/>
+          <w:color w:val="000000"/>
+          <w:kern w:val="0"/>
+          <w:sz w:val="19"/>
+          <w:szCs w:val="19"/>
+          <w:lang w:val="en-US" w:bidi="ar-SA"/>
+        </w:rPr>
+      </w:pPr>
+    </w:p>
+    <w:p>
+      <w:pPr>
+        <w:suppressAutoHyphens w:val="0"/>
+        <w:autoSpaceDE w:val="0"/>
+        <w:autoSpaceDN w:val="0"/>
+        <w:adjustRightInd w:val="0"/>
+        <w:rPr>
+          <w:rFonts w:ascii="Consolas" w:hAnsi="Consolas" w:cs="Consolas"/>
+          <w:color w:val="000000"/>
+          <w:kern w:val="0"/>
+          <w:sz w:val="19"/>
+          <w:szCs w:val="19"/>
+          <w:lang w:val="en-US" w:bidi="ar-SA"/>
+        </w:rPr>
+      </w:pPr>
+      <w:r>
+        <w:rPr>
+          <w:rFonts w:ascii="Consolas" w:hAnsi="Consolas" w:cs="Consolas"/>
+          <w:color w:val="000000"/>
+          <w:kern w:val="0"/>
+          <w:sz w:val="19"/>
+          <w:szCs w:val="19"/>
+          <w:lang w:val="en-US" w:bidi="ar-SA"/>
+        </w:rPr>
+        <w:t>&lt;funcionDeclarationPart&gt; ::= {&lt;funcionDeclaration&gt;;}</w:t>
+      </w:r>
+    </w:p>
+    <w:p>
+      <w:pPr>
+        <w:suppressAutoHyphens w:val="0"/>
+        <w:autoSpaceDE w:val="0"/>
+        <w:autoSpaceDN w:val="0"/>
+        <w:adjustRightInd w:val="0"/>
+        <w:rPr>
+          <w:rFonts w:ascii="Consolas" w:hAnsi="Consolas" w:cs="Consolas"/>
+          <w:color w:val="000000"/>
+          <w:kern w:val="0"/>
+          <w:sz w:val="19"/>
+          <w:szCs w:val="19"/>
+          <w:lang w:val="en-US" w:bidi="ar-SA"/>
+        </w:rPr>
+      </w:pPr>
+      <w:r>
+        <w:rPr>
+          <w:rFonts w:ascii="Consolas" w:hAnsi="Consolas" w:cs="Consolas"/>
+          <w:color w:val="000000"/>
+          <w:kern w:val="0"/>
+          <w:sz w:val="19"/>
+          <w:szCs w:val="19"/>
+          <w:lang w:val="en-US" w:bidi="ar-SA"/>
+        </w:rPr>
+        <w:t>&lt;funcionDeclaration&gt; ::= &lt;functionHeading&gt; &lt;block&gt;</w:t>
+      </w:r>
+    </w:p>
+    <w:p>
+      <w:pPr>
+        <w:suppressAutoHyphens w:val="0"/>
+        <w:autoSpaceDE w:val="0"/>
+        <w:autoSpaceDN w:val="0"/>
+        <w:adjustRightInd w:val="0"/>
+        <w:rPr>
+          <w:rFonts w:ascii="Consolas" w:hAnsi="Consolas" w:cs="Consolas"/>
+          <w:color w:val="000000"/>
+          <w:kern w:val="0"/>
+          <w:sz w:val="19"/>
+          <w:szCs w:val="19"/>
+          <w:lang w:val="en-US" w:bidi="ar-SA"/>
+        </w:rPr>
+      </w:pPr>
+      <w:r>
+        <w:rPr>
+          <w:rFonts w:ascii="Consolas" w:hAnsi="Consolas" w:cs="Consolas"/>
+          <w:color w:val="000000"/>
+          <w:kern w:val="0"/>
+          <w:sz w:val="19"/>
+          <w:szCs w:val="19"/>
+          <w:lang w:val="en-US" w:bidi="ar-SA"/>
+        </w:rPr>
+        <w:t>&lt;functionHeading&gt; ::= function &lt;identifier&gt;:&lt;type&gt;; |</w:t>
+      </w:r>
+    </w:p>
+    <w:p>
+      <w:pPr>
+        <w:suppressAutoHyphens w:val="0"/>
+        <w:autoSpaceDE w:val="0"/>
+        <w:autoSpaceDN w:val="0"/>
+        <w:adjustRightInd w:val="0"/>
+        <w:rPr>
+          <w:rFonts w:ascii="Consolas" w:hAnsi="Consolas" w:cs="Consolas"/>
+          <w:color w:val="000000"/>
+          <w:kern w:val="0"/>
+          <w:sz w:val="19"/>
+          <w:szCs w:val="19"/>
+          <w:lang w:val="en-US" w:bidi="ar-SA"/>
+        </w:rPr>
+      </w:pPr>
+      <w:r>
+        <w:rPr>
+          <w:rFonts w:ascii="Consolas" w:hAnsi="Consolas" w:cs="Consolas"/>
+          <w:color w:val="000000"/>
+          <w:kern w:val="0"/>
+          <w:sz w:val="19"/>
+          <w:szCs w:val="19"/>
+          <w:lang w:val="en-US" w:bidi="ar-SA"/>
+        </w:rPr>
+        <w:t>function &lt;identifier&gt;(&lt;formalParameterSection&gt;{;&lt;formalParameterSection&gt;}):&lt;type&gt;;</w:t>
+      </w:r>
+    </w:p>
+    <w:p>
+      <w:pPr>
+        <w:suppressAutoHyphens w:val="0"/>
+        <w:autoSpaceDE w:val="0"/>
+        <w:autoSpaceDN w:val="0"/>
+        <w:adjustRightInd w:val="0"/>
+        <w:rPr>
+          <w:rFonts w:ascii="Consolas" w:hAnsi="Consolas" w:cs="Consolas"/>
+          <w:color w:val="000000"/>
+          <w:kern w:val="0"/>
+          <w:sz w:val="19"/>
+          <w:szCs w:val="19"/>
+          <w:lang w:val="en-US" w:bidi="ar-SA"/>
+        </w:rPr>
+      </w:pPr>
+    </w:p>
+    <w:p>
+      <w:pPr>
+        <w:suppressAutoHyphens w:val="0"/>
+        <w:autoSpaceDE w:val="0"/>
+        <w:autoSpaceDN w:val="0"/>
+        <w:adjustRightInd w:val="0"/>
+        <w:rPr>
+          <w:rFonts w:ascii="Consolas" w:hAnsi="Consolas" w:cs="Consolas"/>
+          <w:color w:val="000000"/>
+          <w:kern w:val="0"/>
+          <w:sz w:val="19"/>
+          <w:szCs w:val="19"/>
+          <w:lang w:val="en-US" w:bidi="ar-SA"/>
+        </w:rPr>
+      </w:pPr>
+      <w:r>
+        <w:rPr>
+          <w:rFonts w:ascii="Consolas" w:hAnsi="Consolas" w:cs="Consolas"/>
+          <w:color w:val="000000"/>
+          <w:kern w:val="0"/>
+          <w:sz w:val="19"/>
+          <w:szCs w:val="19"/>
+          <w:lang w:val="en-US" w:bidi="ar-SA"/>
+        </w:rPr>
+        <w:t>&lt;formalParameterSection&gt; ::= &lt;empty&gt; | &lt;parameterGroup&gt; | var &lt;parameterGroup&gt;</w:t>
+      </w:r>
+    </w:p>
+    <w:p>
+      <w:pPr>
+        <w:suppressAutoHyphens w:val="0"/>
+        <w:autoSpaceDE w:val="0"/>
+        <w:autoSpaceDN w:val="0"/>
+        <w:adjustRightInd w:val="0"/>
+        <w:rPr>
+          <w:rFonts w:ascii="Consolas" w:hAnsi="Consolas" w:cs="Consolas"/>
+          <w:color w:val="000000"/>
+          <w:kern w:val="0"/>
+          <w:sz w:val="19"/>
+          <w:szCs w:val="19"/>
+          <w:lang w:val="en-US" w:bidi="ar-SA"/>
+        </w:rPr>
+      </w:pPr>
+      <w:r>
+        <w:rPr>
+          <w:rFonts w:ascii="Consolas" w:hAnsi="Consolas" w:cs="Consolas"/>
+          <w:color w:val="000000"/>
+          <w:kern w:val="0"/>
+          <w:sz w:val="19"/>
+          <w:szCs w:val="19"/>
+          <w:lang w:val="en-US" w:bidi="ar-SA"/>
+        </w:rPr>
+        <w:t>&lt;parameterGroup&gt; ::= &lt;identifier&gt;{,&lt;identifier&gt;}: &lt;type&gt;</w:t>
+      </w:r>
+    </w:p>
+    <w:p>
+      <w:pPr>
+        <w:suppressAutoHyphens w:val="0"/>
+        <w:autoSpaceDE w:val="0"/>
+        <w:autoSpaceDN w:val="0"/>
+        <w:adjustRightInd w:val="0"/>
+        <w:rPr>
+          <w:rFonts w:ascii="Consolas" w:hAnsi="Consolas" w:cs="Consolas"/>
+          <w:color w:val="000000"/>
+          <w:kern w:val="0"/>
+          <w:sz w:val="19"/>
+          <w:szCs w:val="19"/>
+          <w:lang w:val="en-US" w:bidi="ar-SA"/>
+        </w:rPr>
+      </w:pPr>
+    </w:p>
+    <w:p>
+      <w:pPr>
+        <w:suppressAutoHyphens w:val="0"/>
+        <w:autoSpaceDE w:val="0"/>
+        <w:autoSpaceDN w:val="0"/>
+        <w:adjustRightInd w:val="0"/>
+        <w:rPr>
+          <w:rFonts w:ascii="Consolas" w:hAnsi="Consolas" w:cs="Consolas"/>
+          <w:color w:val="000000"/>
+          <w:kern w:val="0"/>
+          <w:sz w:val="19"/>
+          <w:szCs w:val="19"/>
+          <w:lang w:val="en-US" w:bidi="ar-SA"/>
+        </w:rPr>
+      </w:pPr>
+      <w:r>
+        <w:rPr>
+          <w:rFonts w:ascii="Consolas" w:hAnsi="Consolas" w:cs="Consolas"/>
+          <w:color w:val="000000"/>
+          <w:kern w:val="0"/>
+          <w:sz w:val="19"/>
+          <w:szCs w:val="19"/>
+          <w:lang w:val="en-US" w:bidi="ar-SA"/>
+        </w:rPr>
+        <w:t>&lt;statementPart&gt; ::= begin &lt;compoundStatement&gt; end</w:t>
+      </w:r>
+    </w:p>
+    <w:p>
+      <w:pPr>
+        <w:suppressAutoHyphens w:val="0"/>
+        <w:autoSpaceDE w:val="0"/>
+        <w:autoSpaceDN w:val="0"/>
+        <w:adjustRightInd w:val="0"/>
+        <w:rPr>
+          <w:rFonts w:ascii="Consolas" w:hAnsi="Consolas" w:cs="Consolas"/>
+          <w:color w:val="000000"/>
+          <w:kern w:val="0"/>
+          <w:sz w:val="19"/>
+          <w:szCs w:val="19"/>
+          <w:lang w:val="en-US" w:bidi="ar-SA"/>
+        </w:rPr>
+      </w:pPr>
+      <w:r>
+        <w:rPr>
+          <w:rFonts w:ascii="Consolas" w:hAnsi="Consolas" w:cs="Consolas"/>
+          <w:color w:val="000000"/>
+          <w:kern w:val="0"/>
+          <w:sz w:val="19"/>
+          <w:szCs w:val="19"/>
+          <w:lang w:val="en-US" w:bidi="ar-SA"/>
+        </w:rPr>
+        <w:t xml:space="preserve">&lt;compoundStatement&gt; ::=  &lt;empty&gt; | &lt;statement&gt;{;&lt;statement&gt;} </w:t>
+      </w:r>
+    </w:p>
+    <w:p>
+      <w:pPr>
+        <w:suppressAutoHyphens w:val="0"/>
+        <w:autoSpaceDE w:val="0"/>
+        <w:autoSpaceDN w:val="0"/>
+        <w:adjustRightInd w:val="0"/>
+        <w:rPr>
+          <w:rFonts w:ascii="Consolas" w:hAnsi="Consolas" w:cs="Consolas"/>
+          <w:color w:val="000000"/>
+          <w:kern w:val="0"/>
+          <w:sz w:val="19"/>
+          <w:szCs w:val="19"/>
+          <w:lang w:val="en-US" w:bidi="ar-SA"/>
+        </w:rPr>
+      </w:pPr>
+      <w:r>
+        <w:rPr>
+          <w:rFonts w:ascii="Consolas" w:hAnsi="Consolas" w:cs="Consolas"/>
+          <w:color w:val="000000"/>
+          <w:kern w:val="0"/>
+          <w:sz w:val="19"/>
+          <w:szCs w:val="19"/>
+          <w:lang w:val="en-US" w:bidi="ar-SA"/>
+        </w:rPr>
+        <w:t>&lt;statement&gt; ::= &lt;simpleStatement&gt;|&lt;structuredStatement&gt;</w:t>
+      </w:r>
+    </w:p>
+    <w:p>
+      <w:pPr>
+        <w:suppressAutoHyphens w:val="0"/>
+        <w:autoSpaceDE w:val="0"/>
+        <w:autoSpaceDN w:val="0"/>
+        <w:adjustRightInd w:val="0"/>
+        <w:rPr>
+          <w:rFonts w:ascii="Consolas" w:hAnsi="Consolas" w:cs="Consolas"/>
+          <w:color w:val="000000"/>
+          <w:kern w:val="0"/>
+          <w:sz w:val="19"/>
+          <w:szCs w:val="19"/>
+          <w:lang w:val="en-US" w:bidi="ar-SA"/>
+        </w:rPr>
+      </w:pPr>
+      <w:r>
+        <w:rPr>
+          <w:rFonts w:ascii="Consolas" w:hAnsi="Consolas" w:cs="Consolas"/>
+          <w:color w:val="000000"/>
+          <w:kern w:val="0"/>
+          <w:sz w:val="19"/>
+          <w:szCs w:val="19"/>
+          <w:lang w:val="en-US" w:bidi="ar-SA"/>
+        </w:rPr>
+        <w:t>&lt;simpleStatement&gt; ::= &lt;assignmentStatement&gt;|&lt;procedureStatement&gt;</w:t>
+      </w:r>
+    </w:p>
+    <w:p>
+      <w:pPr>
+        <w:suppressAutoHyphens w:val="0"/>
+        <w:autoSpaceDE w:val="0"/>
+        <w:autoSpaceDN w:val="0"/>
+        <w:adjustRightInd w:val="0"/>
+        <w:rPr>
+          <w:rFonts w:ascii="Consolas" w:hAnsi="Consolas" w:cs="Consolas"/>
+          <w:color w:val="000000"/>
+          <w:kern w:val="0"/>
+          <w:sz w:val="19"/>
+          <w:szCs w:val="19"/>
+          <w:lang w:val="en-US" w:bidi="ar-SA"/>
+        </w:rPr>
+      </w:pPr>
+    </w:p>
+    <w:p>
+      <w:pPr>
+        <w:suppressAutoHyphens w:val="0"/>
+        <w:autoSpaceDE w:val="0"/>
+        <w:autoSpaceDN w:val="0"/>
+        <w:adjustRightInd w:val="0"/>
+        <w:rPr>
+          <w:rFonts w:ascii="Consolas" w:hAnsi="Consolas" w:cs="Consolas"/>
+          <w:color w:val="000000"/>
+          <w:kern w:val="0"/>
+          <w:sz w:val="19"/>
+          <w:szCs w:val="19"/>
+          <w:lang w:val="en-US" w:bidi="ar-SA"/>
+        </w:rPr>
+      </w:pPr>
+      <w:r>
+        <w:rPr>
+          <w:rFonts w:ascii="Consolas" w:hAnsi="Consolas" w:cs="Consolas"/>
+          <w:color w:val="000000"/>
+          <w:kern w:val="0"/>
+          <w:sz w:val="19"/>
+          <w:szCs w:val="19"/>
+          <w:lang w:val="en-US" w:bidi="ar-SA"/>
+        </w:rPr>
+        <w:t>&lt;assignmentStatement&gt; ::= &lt;variable&gt; := &lt;expression&gt;</w:t>
+      </w:r>
+    </w:p>
+    <w:p>
+      <w:pPr>
+        <w:suppressAutoHyphens w:val="0"/>
+        <w:autoSpaceDE w:val="0"/>
+        <w:autoSpaceDN w:val="0"/>
+        <w:adjustRightInd w:val="0"/>
+        <w:rPr>
+          <w:rFonts w:ascii="Consolas" w:hAnsi="Consolas" w:cs="Consolas"/>
+          <w:color w:val="000000"/>
+          <w:kern w:val="0"/>
+          <w:sz w:val="19"/>
+          <w:szCs w:val="19"/>
+          <w:lang w:val="en-US" w:bidi="ar-SA"/>
+        </w:rPr>
+      </w:pPr>
+      <w:r>
+        <w:rPr>
+          <w:rFonts w:ascii="Consolas" w:hAnsi="Consolas" w:cs="Consolas"/>
+          <w:color w:val="000000"/>
+          <w:kern w:val="0"/>
+          <w:sz w:val="19"/>
+          <w:szCs w:val="19"/>
+          <w:lang w:val="en-US" w:bidi="ar-SA"/>
+        </w:rPr>
+        <w:t>&lt;variable&gt; ::= &lt;identifier&gt;</w:t>
+      </w:r>
+    </w:p>
+    <w:p>
+      <w:pPr>
+        <w:suppressAutoHyphens w:val="0"/>
+        <w:autoSpaceDE w:val="0"/>
+        <w:autoSpaceDN w:val="0"/>
+        <w:adjustRightInd w:val="0"/>
+        <w:rPr>
+          <w:rFonts w:ascii="Consolas" w:hAnsi="Consolas" w:cs="Consolas"/>
+          <w:color w:val="000000"/>
+          <w:kern w:val="0"/>
+          <w:sz w:val="19"/>
+          <w:szCs w:val="19"/>
+          <w:lang w:val="en-US" w:bidi="ar-SA"/>
+        </w:rPr>
+      </w:pPr>
+    </w:p>
+    <w:p>
+      <w:pPr>
+        <w:suppressAutoHyphens w:val="0"/>
+        <w:autoSpaceDE w:val="0"/>
+        <w:autoSpaceDN w:val="0"/>
+        <w:adjustRightInd w:val="0"/>
+        <w:rPr>
+          <w:rFonts w:ascii="Consolas" w:hAnsi="Consolas" w:cs="Consolas"/>
+          <w:color w:val="000000"/>
+          <w:kern w:val="0"/>
+          <w:sz w:val="19"/>
+          <w:szCs w:val="19"/>
+          <w:lang w:val="en-US" w:bidi="ar-SA"/>
+        </w:rPr>
+      </w:pPr>
+      <w:r>
+        <w:rPr>
+          <w:rFonts w:ascii="Consolas" w:hAnsi="Consolas" w:cs="Consolas"/>
+          <w:color w:val="000000"/>
+          <w:kern w:val="0"/>
+          <w:sz w:val="19"/>
+          <w:szCs w:val="19"/>
+          <w:lang w:val="en-US" w:bidi="ar-SA"/>
+        </w:rPr>
+        <w:t>&lt;expression&gt; ::= &lt;simpleExpression&gt;{&lt;relationalOperator&gt;&lt;simpleExpression&gt;}</w:t>
+      </w:r>
+    </w:p>
+    <w:p>
+      <w:pPr>
+        <w:suppressAutoHyphens w:val="0"/>
+        <w:autoSpaceDE w:val="0"/>
+        <w:autoSpaceDN w:val="0"/>
+        <w:adjustRightInd w:val="0"/>
+        <w:rPr>
+          <w:rFonts w:ascii="Consolas" w:hAnsi="Consolas" w:cs="Consolas"/>
+          <w:color w:val="000000"/>
+          <w:kern w:val="0"/>
+          <w:sz w:val="19"/>
+          <w:szCs w:val="19"/>
+          <w:lang w:val="en-US" w:bidi="ar-SA"/>
+        </w:rPr>
+      </w:pPr>
+      <w:r>
+        <w:rPr>
+          <w:rFonts w:ascii="Consolas" w:hAnsi="Consolas" w:cs="Consolas"/>
+          <w:color w:val="000000"/>
+          <w:kern w:val="0"/>
+          <w:sz w:val="19"/>
+          <w:szCs w:val="19"/>
+          <w:lang w:val="en-US" w:bidi="ar-SA"/>
+        </w:rPr>
+        <w:t>&lt;relationalOperator&gt; ::= &lt;|&gt;|&gt;=|&lt;=|=|&lt;&gt;</w:t>
+      </w:r>
+    </w:p>
+    <w:p>
+      <w:pPr>
+        <w:suppressAutoHyphens w:val="0"/>
+        <w:autoSpaceDE w:val="0"/>
+        <w:autoSpaceDN w:val="0"/>
+        <w:adjustRightInd w:val="0"/>
+        <w:rPr>
+          <w:rFonts w:ascii="Consolas" w:hAnsi="Consolas" w:cs="Consolas"/>
+          <w:color w:val="000000"/>
+          <w:kern w:val="0"/>
+          <w:sz w:val="19"/>
+          <w:szCs w:val="19"/>
+          <w:lang w:val="en-US" w:bidi="ar-SA"/>
+        </w:rPr>
+      </w:pPr>
+    </w:p>
+    <w:p>
+      <w:pPr>
+        <w:suppressAutoHyphens w:val="0"/>
+        <w:autoSpaceDE w:val="0"/>
+        <w:autoSpaceDN w:val="0"/>
+        <w:adjustRightInd w:val="0"/>
+        <w:rPr>
+          <w:rFonts w:ascii="Consolas" w:hAnsi="Consolas" w:cs="Consolas"/>
+          <w:color w:val="000000"/>
+          <w:kern w:val="0"/>
+          <w:sz w:val="19"/>
+          <w:szCs w:val="19"/>
+          <w:lang w:val="en-US" w:bidi="ar-SA"/>
+        </w:rPr>
+      </w:pPr>
+      <w:r>
+        <w:rPr>
+          <w:rFonts w:ascii="Consolas" w:hAnsi="Consolas" w:cs="Consolas"/>
+          <w:color w:val="000000"/>
+          <w:kern w:val="0"/>
+          <w:sz w:val="19"/>
+          <w:szCs w:val="19"/>
+          <w:lang w:val="en-US" w:bidi="ar-SA"/>
+        </w:rPr>
+        <w:t>&lt;simpleExpression&gt; ::= &lt;term&gt;{&lt;addingOperator&gt;&lt;term&gt;}</w:t>
+      </w:r>
+    </w:p>
+    <w:p>
+      <w:pPr>
+        <w:suppressAutoHyphens w:val="0"/>
+        <w:autoSpaceDE w:val="0"/>
+        <w:autoSpaceDN w:val="0"/>
+        <w:adjustRightInd w:val="0"/>
+        <w:rPr>
+          <w:rFonts w:ascii="Consolas" w:hAnsi="Consolas" w:cs="Consolas"/>
+          <w:color w:val="000000"/>
+          <w:kern w:val="0"/>
+          <w:sz w:val="19"/>
+          <w:szCs w:val="19"/>
+          <w:lang w:val="en-US" w:bidi="ar-SA"/>
+        </w:rPr>
+      </w:pPr>
+      <w:r>
+        <w:rPr>
+          <w:rFonts w:ascii="Consolas" w:hAnsi="Consolas" w:cs="Consolas"/>
+          <w:color w:val="000000"/>
+          <w:kern w:val="0"/>
+          <w:sz w:val="19"/>
+          <w:szCs w:val="19"/>
+          <w:lang w:val="en-US" w:bidi="ar-SA"/>
+        </w:rPr>
+        <w:t>&lt;addingOperator&gt; ::= + | - | or | xor</w:t>
+      </w:r>
+    </w:p>
+    <w:p>
+      <w:pPr>
+        <w:suppressAutoHyphens w:val="0"/>
+        <w:autoSpaceDE w:val="0"/>
+        <w:autoSpaceDN w:val="0"/>
+        <w:adjustRightInd w:val="0"/>
+        <w:rPr>
+          <w:rFonts w:ascii="Consolas" w:hAnsi="Consolas" w:cs="Consolas"/>
+          <w:color w:val="000000"/>
+          <w:kern w:val="0"/>
+          <w:sz w:val="19"/>
+          <w:szCs w:val="19"/>
+          <w:lang w:val="en-US" w:bidi="ar-SA"/>
+        </w:rPr>
+      </w:pPr>
+    </w:p>
+    <w:p>
+      <w:pPr>
+        <w:suppressAutoHyphens w:val="0"/>
+        <w:autoSpaceDE w:val="0"/>
+        <w:autoSpaceDN w:val="0"/>
+        <w:adjustRightInd w:val="0"/>
+        <w:rPr>
+          <w:rFonts w:ascii="Consolas" w:hAnsi="Consolas" w:cs="Consolas"/>
+          <w:color w:val="000000"/>
+          <w:kern w:val="0"/>
+          <w:sz w:val="19"/>
+          <w:szCs w:val="19"/>
+          <w:lang w:val="en-US" w:bidi="ar-SA"/>
+        </w:rPr>
+      </w:pPr>
+      <w:r>
+        <w:rPr>
+          <w:rFonts w:ascii="Consolas" w:hAnsi="Consolas" w:cs="Consolas"/>
+          <w:color w:val="000000"/>
+          <w:kern w:val="0"/>
+          <w:sz w:val="19"/>
+          <w:szCs w:val="19"/>
+          <w:lang w:val="en-US" w:bidi="ar-SA"/>
+        </w:rPr>
+        <w:t>&lt;term&gt; ::= &lt;factor&gt;{&lt;multiplyingOperator&gt;&lt;factor&gt;}</w:t>
+      </w:r>
+    </w:p>
+    <w:p>
+      <w:pPr>
+        <w:suppressAutoHyphens w:val="0"/>
+        <w:autoSpaceDE w:val="0"/>
+        <w:autoSpaceDN w:val="0"/>
+        <w:adjustRightInd w:val="0"/>
+        <w:rPr>
+          <w:rFonts w:ascii="Consolas" w:hAnsi="Consolas" w:cs="Consolas"/>
+          <w:color w:val="000000"/>
+          <w:kern w:val="0"/>
+          <w:sz w:val="19"/>
+          <w:szCs w:val="19"/>
+          <w:lang w:val="en-US" w:bidi="ar-SA"/>
+        </w:rPr>
+      </w:pPr>
+      <w:r>
+        <w:rPr>
+          <w:rFonts w:ascii="Consolas" w:hAnsi="Consolas" w:cs="Consolas"/>
+          <w:color w:val="000000"/>
+          <w:kern w:val="0"/>
+          <w:sz w:val="19"/>
+          <w:szCs w:val="19"/>
+          <w:lang w:val="en-US" w:bidi="ar-SA"/>
+        </w:rPr>
+        <w:t>&lt;multiplyingOperator&gt; ::= * | / | and</w:t>
+      </w:r>
+    </w:p>
+    <w:p>
+      <w:pPr>
+        <w:suppressAutoHyphens w:val="0"/>
+        <w:autoSpaceDE w:val="0"/>
+        <w:autoSpaceDN w:val="0"/>
+        <w:adjustRightInd w:val="0"/>
+        <w:rPr>
+          <w:rFonts w:ascii="Consolas" w:hAnsi="Consolas" w:cs="Consolas"/>
+          <w:color w:val="000000"/>
+          <w:kern w:val="0"/>
+          <w:sz w:val="19"/>
+          <w:szCs w:val="19"/>
+          <w:lang w:val="en-US" w:bidi="ar-SA"/>
+        </w:rPr>
+      </w:pPr>
+    </w:p>
+    <w:p>
+      <w:pPr>
+        <w:suppressAutoHyphens w:val="0"/>
+        <w:autoSpaceDE w:val="0"/>
+        <w:autoSpaceDN w:val="0"/>
+        <w:adjustRightInd w:val="0"/>
+        <w:rPr>
+          <w:rFonts w:ascii="Consolas" w:hAnsi="Consolas" w:cs="Consolas"/>
+          <w:color w:val="000000"/>
+          <w:kern w:val="0"/>
+          <w:sz w:val="19"/>
+          <w:szCs w:val="19"/>
+          <w:lang w:val="en-US" w:bidi="ar-SA"/>
+        </w:rPr>
+      </w:pPr>
+      <w:r>
+        <w:rPr>
+          <w:rFonts w:ascii="Consolas" w:hAnsi="Consolas" w:cs="Consolas"/>
+          <w:color w:val="000000"/>
+          <w:kern w:val="0"/>
+          <w:sz w:val="19"/>
+          <w:szCs w:val="19"/>
+          <w:lang w:val="en-US" w:bidi="ar-SA"/>
+        </w:rPr>
+        <w:t>&lt;factor&gt; ::= &lt;variable&gt; | &lt;unsignedConst&gt; | (&lt;expression&gt;) | &lt;functionDesignator&gt; | &lt;unaryOperator&gt;&lt;factor&gt;</w:t>
+      </w:r>
+    </w:p>
+    <w:p>
+      <w:pPr>
+        <w:suppressAutoHyphens w:val="0"/>
+        <w:autoSpaceDE w:val="0"/>
+        <w:autoSpaceDN w:val="0"/>
+        <w:adjustRightInd w:val="0"/>
+        <w:rPr>
+          <w:rFonts w:ascii="Consolas" w:hAnsi="Consolas" w:cs="Consolas"/>
+          <w:color w:val="000000"/>
+          <w:kern w:val="0"/>
+          <w:sz w:val="19"/>
+          <w:szCs w:val="19"/>
+          <w:lang w:val="en-US" w:bidi="ar-SA"/>
+        </w:rPr>
+      </w:pPr>
+      <w:r>
+        <w:rPr>
+          <w:rFonts w:ascii="Consolas" w:hAnsi="Consolas" w:cs="Consolas"/>
+          <w:color w:val="000000"/>
+          <w:kern w:val="0"/>
+          <w:sz w:val="19"/>
+          <w:szCs w:val="19"/>
+          <w:lang w:val="en-US" w:bidi="ar-SA"/>
+        </w:rPr>
+        <w:t>&lt;unaryOperator&gt; ::= + | - | not | @</w:t>
+      </w:r>
+    </w:p>
+    <w:p>
+      <w:pPr>
+        <w:suppressAutoHyphens w:val="0"/>
+        <w:autoSpaceDE w:val="0"/>
+        <w:autoSpaceDN w:val="0"/>
+        <w:adjustRightInd w:val="0"/>
+        <w:rPr>
+          <w:rFonts w:ascii="Consolas" w:hAnsi="Consolas" w:cs="Consolas"/>
+          <w:color w:val="000000"/>
+          <w:kern w:val="0"/>
+          <w:sz w:val="19"/>
+          <w:szCs w:val="19"/>
+          <w:lang w:val="en-US" w:bidi="ar-SA"/>
+        </w:rPr>
+      </w:pPr>
+    </w:p>
+    <w:p>
+      <w:pPr>
+        <w:suppressAutoHyphens w:val="0"/>
+        <w:autoSpaceDE w:val="0"/>
+        <w:autoSpaceDN w:val="0"/>
+        <w:adjustRightInd w:val="0"/>
+        <w:rPr>
+          <w:rFonts w:ascii="Consolas" w:hAnsi="Consolas" w:cs="Consolas"/>
+          <w:color w:val="000000"/>
+          <w:kern w:val="0"/>
+          <w:sz w:val="19"/>
+          <w:szCs w:val="19"/>
+          <w:lang w:val="en-US" w:bidi="ar-SA"/>
+        </w:rPr>
+      </w:pPr>
+      <w:r>
+        <w:rPr>
+          <w:rFonts w:ascii="Consolas" w:hAnsi="Consolas" w:cs="Consolas"/>
+          <w:color w:val="000000"/>
+          <w:kern w:val="0"/>
+          <w:sz w:val="19"/>
+          <w:szCs w:val="19"/>
+          <w:lang w:val="en-US" w:bidi="ar-SA"/>
+        </w:rPr>
+        <w:t>&lt;unsignedConst&gt; ::= &lt;unsignedNumber&gt; | &lt;stringConst&gt;</w:t>
+      </w:r>
+    </w:p>
+    <w:p>
+      <w:pPr>
+        <w:suppressAutoHyphens w:val="0"/>
+        <w:autoSpaceDE w:val="0"/>
+        <w:autoSpaceDN w:val="0"/>
+        <w:adjustRightInd w:val="0"/>
+        <w:rPr>
+          <w:rFonts w:ascii="Consolas" w:hAnsi="Consolas" w:cs="Consolas"/>
+          <w:color w:val="000000"/>
+          <w:kern w:val="0"/>
+          <w:sz w:val="19"/>
+          <w:szCs w:val="19"/>
+          <w:lang w:val="en-US" w:bidi="ar-SA"/>
+        </w:rPr>
+      </w:pPr>
+      <w:r>
+        <w:rPr>
+          <w:rFonts w:ascii="Consolas" w:hAnsi="Consolas" w:cs="Consolas"/>
+          <w:color w:val="000000"/>
+          <w:kern w:val="0"/>
+          <w:sz w:val="19"/>
+          <w:szCs w:val="19"/>
+          <w:lang w:val="en-US" w:bidi="ar-SA"/>
+        </w:rPr>
+        <w:t>&lt;unsignedNumber&gt; ::= &lt;unsignedInteger&gt; | &lt;unsignedReal&gt;</w:t>
+      </w:r>
+    </w:p>
+    <w:p>
+      <w:pPr>
+        <w:suppressAutoHyphens w:val="0"/>
+        <w:autoSpaceDE w:val="0"/>
+        <w:autoSpaceDN w:val="0"/>
+        <w:adjustRightInd w:val="0"/>
+        <w:rPr>
+          <w:rFonts w:ascii="Consolas" w:hAnsi="Consolas" w:cs="Consolas"/>
+          <w:color w:val="000000"/>
+          <w:kern w:val="0"/>
+          <w:sz w:val="19"/>
+          <w:szCs w:val="19"/>
+          <w:lang w:val="en-US" w:bidi="ar-SA"/>
+        </w:rPr>
+      </w:pPr>
+    </w:p>
+    <w:p>
+      <w:pPr>
+        <w:suppressAutoHyphens w:val="0"/>
+        <w:autoSpaceDE w:val="0"/>
+        <w:autoSpaceDN w:val="0"/>
+        <w:adjustRightInd w:val="0"/>
+        <w:rPr>
+          <w:rFonts w:ascii="Consolas" w:hAnsi="Consolas" w:cs="Consolas"/>
+          <w:color w:val="000000"/>
+          <w:kern w:val="0"/>
+          <w:sz w:val="19"/>
+          <w:szCs w:val="19"/>
+          <w:lang w:val="en-US" w:bidi="ar-SA"/>
+        </w:rPr>
+      </w:pPr>
+      <w:r>
+        <w:rPr>
+          <w:rFonts w:ascii="Consolas" w:hAnsi="Consolas" w:cs="Consolas"/>
+          <w:color w:val="000000"/>
+          <w:kern w:val="0"/>
+          <w:sz w:val="19"/>
+          <w:szCs w:val="19"/>
+          <w:lang w:val="en-US" w:bidi="ar-SA"/>
+        </w:rPr>
+        <w:t>&lt;functionDesignator&gt; ::= &lt;identifier&gt;() | &lt;identifier&gt;(&lt;actualParameter&gt;{,&lt;actualParameter&gt;})</w:t>
+      </w:r>
+    </w:p>
+    <w:p>
+      <w:pPr>
+        <w:suppressAutoHyphens w:val="0"/>
+        <w:autoSpaceDE w:val="0"/>
+        <w:autoSpaceDN w:val="0"/>
+        <w:adjustRightInd w:val="0"/>
+        <w:rPr>
+          <w:rFonts w:ascii="Consolas" w:hAnsi="Consolas" w:cs="Consolas"/>
+          <w:color w:val="000000"/>
+          <w:kern w:val="0"/>
+          <w:sz w:val="19"/>
+          <w:szCs w:val="19"/>
+          <w:lang w:val="en-US" w:bidi="ar-SA"/>
+        </w:rPr>
+      </w:pPr>
+      <w:r>
+        <w:rPr>
+          <w:rFonts w:ascii="Consolas" w:hAnsi="Consolas" w:cs="Consolas"/>
+          <w:color w:val="000000"/>
+          <w:kern w:val="0"/>
+          <w:sz w:val="19"/>
+          <w:szCs w:val="19"/>
+          <w:lang w:val="en-US" w:bidi="ar-SA"/>
+        </w:rPr>
+        <w:t>&lt;procedureStatement&gt; ::= &lt;identifier&gt;() | &lt;identifier&gt;(&lt;actualParameter&gt;{,&lt;actualParameter&gt;})</w:t>
+      </w:r>
+    </w:p>
+    <w:p>
+      <w:pPr>
+        <w:suppressAutoHyphens w:val="0"/>
+        <w:autoSpaceDE w:val="0"/>
+        <w:autoSpaceDN w:val="0"/>
+        <w:adjustRightInd w:val="0"/>
+        <w:rPr>
+          <w:rFonts w:ascii="Consolas" w:hAnsi="Consolas" w:cs="Consolas"/>
+          <w:color w:val="000000"/>
+          <w:kern w:val="0"/>
+          <w:sz w:val="19"/>
+          <w:szCs w:val="19"/>
+          <w:lang w:val="en-US" w:bidi="ar-SA"/>
+        </w:rPr>
+      </w:pPr>
+    </w:p>
+    <w:p>
+      <w:pPr>
+        <w:suppressAutoHyphens w:val="0"/>
+        <w:autoSpaceDE w:val="0"/>
+        <w:autoSpaceDN w:val="0"/>
+        <w:adjustRightInd w:val="0"/>
+        <w:rPr>
+          <w:rFonts w:ascii="Consolas" w:hAnsi="Consolas" w:cs="Consolas"/>
+          <w:color w:val="000000"/>
+          <w:kern w:val="0"/>
+          <w:sz w:val="19"/>
+          <w:szCs w:val="19"/>
+          <w:lang w:val="en-US" w:bidi="ar-SA"/>
+        </w:rPr>
+      </w:pPr>
+      <w:r>
+        <w:rPr>
+          <w:rFonts w:ascii="Consolas" w:hAnsi="Consolas" w:cs="Consolas"/>
+          <w:color w:val="000000"/>
+          <w:kern w:val="0"/>
+          <w:sz w:val="19"/>
+          <w:szCs w:val="19"/>
+          <w:lang w:val="en-US" w:bidi="ar-SA"/>
+        </w:rPr>
+        <w:t>&lt;actualParameter&gt; ::= &lt;expression&gt;|&lt;empty&gt;</w:t>
+      </w:r>
+    </w:p>
+    <w:p>
+      <w:pPr>
+        <w:suppressAutoHyphens w:val="0"/>
+        <w:autoSpaceDE w:val="0"/>
+        <w:autoSpaceDN w:val="0"/>
+        <w:adjustRightInd w:val="0"/>
+        <w:rPr>
+          <w:rFonts w:ascii="Consolas" w:hAnsi="Consolas" w:cs="Consolas"/>
+          <w:color w:val="000000"/>
+          <w:kern w:val="0"/>
+          <w:sz w:val="19"/>
+          <w:szCs w:val="19"/>
+          <w:lang w:val="en-US" w:bidi="ar-SA"/>
+        </w:rPr>
+      </w:pPr>
+    </w:p>
+    <w:p>
+      <w:pPr>
+        <w:suppressAutoHyphens w:val="0"/>
+        <w:autoSpaceDE w:val="0"/>
+        <w:autoSpaceDN w:val="0"/>
+        <w:adjustRightInd w:val="0"/>
+        <w:rPr>
+          <w:rFonts w:ascii="Consolas" w:hAnsi="Consolas" w:cs="Consolas"/>
+          <w:color w:val="000000"/>
+          <w:kern w:val="0"/>
+          <w:sz w:val="19"/>
+          <w:szCs w:val="19"/>
+          <w:lang w:val="en-US" w:bidi="ar-SA"/>
+        </w:rPr>
+      </w:pPr>
+      <w:r>
+        <w:rPr>
+          <w:rFonts w:ascii="Consolas" w:hAnsi="Consolas" w:cs="Consolas"/>
+          <w:color w:val="000000"/>
+          <w:kern w:val="0"/>
+          <w:sz w:val="19"/>
+          <w:szCs w:val="19"/>
+          <w:lang w:val="en-US" w:bidi="ar-SA"/>
+        </w:rPr>
+        <w:t>&lt;empty&gt; ::=</w:t>
+      </w:r>
+    </w:p>
+    <w:p>
+      <w:pPr>
+        <w:suppressAutoHyphens w:val="0"/>
+        <w:autoSpaceDE w:val="0"/>
+        <w:autoSpaceDN w:val="0"/>
+        <w:adjustRightInd w:val="0"/>
+        <w:rPr>
+          <w:rFonts w:ascii="Consolas" w:hAnsi="Consolas" w:cs="Consolas"/>
+          <w:color w:val="000000"/>
+          <w:kern w:val="0"/>
+          <w:sz w:val="19"/>
+          <w:szCs w:val="19"/>
+          <w:lang w:val="en-US" w:bidi="ar-SA"/>
+        </w:rPr>
+      </w:pPr>
+    </w:p>
+    <w:p>
+      <w:pPr>
+        <w:suppressAutoHyphens w:val="0"/>
+        <w:autoSpaceDE w:val="0"/>
+        <w:autoSpaceDN w:val="0"/>
+        <w:adjustRightInd w:val="0"/>
+        <w:rPr>
+          <w:rFonts w:ascii="Consolas" w:hAnsi="Consolas" w:cs="Consolas"/>
+          <w:color w:val="000000"/>
+          <w:kern w:val="0"/>
+          <w:sz w:val="19"/>
+          <w:szCs w:val="19"/>
+          <w:lang w:val="en-US" w:bidi="ar-SA"/>
+        </w:rPr>
+      </w:pPr>
+      <w:r>
+        <w:rPr>
+          <w:rFonts w:ascii="Consolas" w:hAnsi="Consolas" w:cs="Consolas"/>
+          <w:color w:val="000000"/>
+          <w:kern w:val="0"/>
+          <w:sz w:val="19"/>
+          <w:szCs w:val="19"/>
+          <w:lang w:val="en-US" w:bidi="ar-SA"/>
+        </w:rPr>
+        <w:t>&lt;structuredStatement&gt; ::= &lt;ifStatement&gt;|&lt;whileStatement&gt;|&lt;caseStatement&gt;</w:t>
+      </w:r>
+    </w:p>
+    <w:p>
+      <w:pPr>
+        <w:suppressAutoHyphens w:val="0"/>
+        <w:autoSpaceDE w:val="0"/>
+        <w:autoSpaceDN w:val="0"/>
+        <w:adjustRightInd w:val="0"/>
+        <w:rPr>
+          <w:rFonts w:ascii="Consolas" w:hAnsi="Consolas" w:cs="Consolas"/>
+          <w:color w:val="000000"/>
+          <w:kern w:val="0"/>
+          <w:sz w:val="19"/>
+          <w:szCs w:val="19"/>
+          <w:lang w:val="en-US" w:bidi="ar-SA"/>
+        </w:rPr>
+      </w:pPr>
+    </w:p>
+    <w:p>
+      <w:pPr>
+        <w:suppressAutoHyphens w:val="0"/>
+        <w:autoSpaceDE w:val="0"/>
+        <w:autoSpaceDN w:val="0"/>
+        <w:adjustRightInd w:val="0"/>
+        <w:rPr>
+          <w:rFonts w:ascii="Consolas" w:hAnsi="Consolas" w:cs="Consolas"/>
+          <w:color w:val="000000"/>
+          <w:kern w:val="0"/>
+          <w:sz w:val="19"/>
+          <w:szCs w:val="19"/>
+          <w:lang w:val="en-US" w:bidi="ar-SA"/>
+        </w:rPr>
+      </w:pPr>
+      <w:r>
+        <w:rPr>
+          <w:rFonts w:ascii="Consolas" w:hAnsi="Consolas" w:cs="Consolas"/>
+          <w:color w:val="000000"/>
+          <w:kern w:val="0"/>
+          <w:sz w:val="19"/>
+          <w:szCs w:val="19"/>
+          <w:lang w:val="en-US" w:bidi="ar-SA"/>
+        </w:rPr>
+        <w:t>&lt;ifStatement&gt; ::= if &lt;expression&gt; then &lt;statement&gt; | if &lt;expression&gt; then &lt;statementPart&gt; | if&lt;expression&gt; then &lt;statement&gt; else &lt;statement&gt;</w:t>
+      </w:r>
+    </w:p>
+    <w:p>
+      <w:pPr>
+        <w:suppressAutoHyphens w:val="0"/>
+        <w:autoSpaceDE w:val="0"/>
+        <w:autoSpaceDN w:val="0"/>
+        <w:adjustRightInd w:val="0"/>
+        <w:rPr>
+          <w:rFonts w:ascii="Consolas" w:hAnsi="Consolas" w:cs="Consolas"/>
+          <w:color w:val="000000"/>
+          <w:kern w:val="0"/>
+          <w:sz w:val="19"/>
+          <w:szCs w:val="19"/>
+          <w:lang w:val="en-US" w:bidi="ar-SA"/>
+        </w:rPr>
+      </w:pPr>
+      <w:r>
+        <w:rPr>
+          <w:rFonts w:ascii="Consolas" w:hAnsi="Consolas" w:cs="Consolas"/>
+          <w:color w:val="000000"/>
+          <w:kern w:val="0"/>
+          <w:sz w:val="19"/>
+          <w:szCs w:val="19"/>
+          <w:lang w:val="en-US" w:bidi="ar-SA"/>
+        </w:rPr>
+        <w:t>| if&lt;expression&gt; then &lt;statementPart&gt; else &lt;statementPart&gt; | if&lt;expression&gt; then &lt;statement&gt; else &lt;statementPart&gt; | if&lt;expression&gt; then &lt;statementPart&gt; else &lt;statement&gt;</w:t>
+      </w:r>
+    </w:p>
+    <w:p>
+      <w:pPr>
+        <w:suppressAutoHyphens w:val="0"/>
+        <w:autoSpaceDE w:val="0"/>
+        <w:autoSpaceDN w:val="0"/>
+        <w:adjustRightInd w:val="0"/>
+        <w:rPr>
+          <w:rFonts w:ascii="Consolas" w:hAnsi="Consolas" w:cs="Consolas"/>
+          <w:color w:val="000000"/>
+          <w:kern w:val="0"/>
+          <w:sz w:val="19"/>
+          <w:szCs w:val="19"/>
+          <w:lang w:val="en-US" w:bidi="ar-SA"/>
+        </w:rPr>
+      </w:pPr>
+      <w:r>
+        <w:rPr>
+          <w:rFonts w:ascii="Consolas" w:hAnsi="Consolas" w:cs="Consolas"/>
+          <w:color w:val="000000"/>
+          <w:kern w:val="0"/>
+          <w:sz w:val="19"/>
+          <w:szCs w:val="19"/>
+          <w:lang w:val="en-US" w:bidi="ar-SA"/>
+        </w:rPr>
+        <w:lastRenderedPageBreak/>
+        <w:t>&lt;whileStatement&gt; ::= while &lt;expression&gt; do &lt;statement&gt; | while &lt;expression&gt; do &lt;statementPart&gt;</w:t>
+      </w:r>
+    </w:p>
+    <w:p>
+      <w:pPr>
+        <w:suppressAutoHyphens w:val="0"/>
+        <w:autoSpaceDE w:val="0"/>
+        <w:autoSpaceDN w:val="0"/>
+        <w:adjustRightInd w:val="0"/>
+        <w:rPr>
+          <w:rFonts w:ascii="Consolas" w:hAnsi="Consolas" w:cs="Consolas"/>
+          <w:color w:val="000000"/>
+          <w:kern w:val="0"/>
+          <w:sz w:val="19"/>
+          <w:szCs w:val="19"/>
+          <w:lang w:val="en-US" w:bidi="ar-SA"/>
+        </w:rPr>
+      </w:pPr>
+      <w:r>
+        <w:rPr>
+          <w:rFonts w:ascii="Consolas" w:hAnsi="Consolas" w:cs="Consolas"/>
+          <w:color w:val="000000"/>
+          <w:kern w:val="0"/>
+          <w:sz w:val="19"/>
+          <w:szCs w:val="19"/>
+          <w:lang w:val="en-US" w:bidi="ar-SA"/>
+        </w:rPr>
+        <w:t>&lt;caseStatement&gt; ::= case &lt;expression&gt; of &lt;case list element&gt; {; &lt;case list element&gt; } end</w:t>
+      </w:r>
+    </w:p>
+    <w:p>
+      <w:pPr>
+        <w:pStyle w:val="16"/>
+        <w:rPr>
+          <w:rFonts w:ascii="Consolas" w:hAnsi="Consolas" w:cs="Consolas"/>
+          <w:color w:val="000000"/>
+          <w:kern w:val="0"/>
+          <w:sz w:val="19"/>
+          <w:szCs w:val="19"/>
+          <w:lang w:val="en-US" w:bidi="ar-SA"/>
+        </w:rPr>
+      </w:pPr>
+      <w:r>
+        <w:rPr>
+          <w:rFonts w:ascii="Consolas" w:hAnsi="Consolas" w:cs="Consolas"/>
+          <w:color w:val="000000"/>
+          <w:kern w:val="0"/>
+          <w:sz w:val="19"/>
+          <w:szCs w:val="19"/>
+          <w:lang w:val="en-US" w:bidi="ar-SA"/>
+        </w:rPr>
+        <w:t>&lt;caseListElement&gt; ::= &lt;empty&gt; | &lt;unsignedConst&gt;{, &lt;unsignedConst&gt; } : &lt;statement&gt; | &lt;unsignedConst&gt;{, &lt;unsignedConst&gt; } : &lt;statementPart&gt;</w:t>
+      </w:r>
+    </w:p>
+    <w:p>
+      <w:pPr>
+        <w:pStyle w:val="16"/>
+        <w:rPr>
+          <w:rFonts w:ascii="Consolas" w:hAnsi="Consolas" w:cs="Consolas"/>
+          <w:color w:val="000000"/>
+          <w:kern w:val="0"/>
+          <w:sz w:val="19"/>
+          <w:szCs w:val="19"/>
+          <w:lang w:val="en-US" w:bidi="ar-SA"/>
+        </w:rPr>
+      </w:pPr>
+    </w:p>
+    <w:p>
+      <w:pPr>
+        <w:pStyle w:val="120"/>
+        <w:jc w:val="center"/>
+      </w:pPr>
+      <w:r>
+        <w:t>6.2 Общее описание</w:t>
+      </w:r>
+    </w:p>
+    <w:p>
+      <w:pPr>
+        <w:pStyle w:val="16"/>
+        <w:rPr>
           <w:lang w:eastAsia="en-US" w:bidi="ar-SA"/>
         </w:rPr>
       </w:pPr>
@@ -6695,25 +8078,302 @@
         <w:rPr>
           <w:lang w:eastAsia="en-US" w:bidi="ar-SA"/>
         </w:rPr>
-        <w:t>Е</w:t>
+        <w:t xml:space="preserve">Синтаксический анализатор представлен в виде класса </w:t>
+      </w:r>
+      <w:r>
+        <w:rPr>
+          <w:lang w:val="en-US" w:eastAsia="en-US" w:bidi="ar-SA"/>
+        </w:rPr>
+        <w:t>CSyntax</w:t>
       </w:r>
       <w:r>
         <w:rPr>
           <w:lang w:eastAsia="en-US" w:bidi="ar-SA"/>
         </w:rPr>
-        <w:t>сли мы находимся в начале нового правила, текущий токен -</w:t>
-      </w:r>
-      <w:r>
+        <w:t>.</w:t>
+      </w:r>
+    </w:p>
+    <w:p>
+      <w:pPr>
+        <w:pStyle w:val="16"/>
         <w:rPr>
           <w:lang w:eastAsia="en-US" w:bidi="ar-SA"/>
         </w:rPr>
-        <w:t xml:space="preserve"> всегда</w:t>
-      </w:r>
+      </w:pPr>
       <w:r>
         <w:rPr>
           <w:lang w:eastAsia="en-US" w:bidi="ar-SA"/>
         </w:rPr>
-        <w:t xml:space="preserve"> самый первый токен в правой части.</w:t>
+        <w:t>Объекты данного класса содержат два поля - указатель на объект класса лексического анализатора и указатель на текущий рассматриваемый токен.</w:t>
+      </w:r>
+    </w:p>
+    <w:p>
+      <w:pPr>
+        <w:pStyle w:val="16"/>
+        <w:rPr>
+          <w:lang w:eastAsia="en-US" w:bidi="ar-SA"/>
+        </w:rPr>
+      </w:pPr>
+      <w:r>
+        <w:rPr>
+          <w:lang w:eastAsia="en-US" w:bidi="ar-SA"/>
+        </w:rPr>
+        <w:t>Для каждой БНФ в классе реализован метод, который ей соответствует</w:t>
+      </w:r>
+      <w:r>
+        <w:rPr>
+          <w:lang w:eastAsia="en-US" w:bidi="ar-SA"/>
+        </w:rPr>
+        <w:t xml:space="preserve"> по логике, т.е. вызывает методы других БНФ или обрабатывает терминальные символы</w:t>
+      </w:r>
+      <w:r>
+        <w:rPr>
+          <w:lang w:eastAsia="en-US" w:bidi="ar-SA"/>
+        </w:rPr>
+        <w:t>.</w:t>
+      </w:r>
+      <w:r>
+        <w:rPr>
+          <w:lang w:eastAsia="en-US" w:bidi="ar-SA"/>
+        </w:rPr>
+        <w:t xml:space="preserve"> Реализация каждого метода сделана учитывая следующее условие: е</w:t>
+      </w:r>
+      <w:r>
+        <w:rPr>
+          <w:lang w:eastAsia="en-US" w:bidi="ar-SA"/>
+        </w:rPr>
+        <w:t>сли</w:t>
+      </w:r>
+      <w:r>
+        <w:rPr>
+          <w:lang w:eastAsia="en-US" w:bidi="ar-SA"/>
+        </w:rPr>
+        <w:t xml:space="preserve"> </w:t>
+      </w:r>
+      <w:r>
+        <w:rPr>
+          <w:lang w:eastAsia="en-US" w:bidi="ar-SA"/>
+        </w:rPr>
+        <w:t>мы</w:t>
+      </w:r>
+      <w:r>
+        <w:rPr>
+          <w:lang w:eastAsia="en-US" w:bidi="ar-SA"/>
+        </w:rPr>
+        <w:t xml:space="preserve"> </w:t>
+      </w:r>
+      <w:r>
+        <w:rPr>
+          <w:lang w:eastAsia="en-US" w:bidi="ar-SA"/>
+        </w:rPr>
+        <w:t>находимся</w:t>
+      </w:r>
+      <w:r>
+        <w:rPr>
+          <w:lang w:eastAsia="en-US" w:bidi="ar-SA"/>
+        </w:rPr>
+        <w:t xml:space="preserve"> </w:t>
+      </w:r>
+      <w:r>
+        <w:rPr>
+          <w:lang w:eastAsia="en-US" w:bidi="ar-SA"/>
+        </w:rPr>
+        <w:t>в</w:t>
+      </w:r>
+      <w:r>
+        <w:rPr>
+          <w:lang w:eastAsia="en-US" w:bidi="ar-SA"/>
+        </w:rPr>
+        <w:t xml:space="preserve"> </w:t>
+      </w:r>
+      <w:r>
+        <w:rPr>
+          <w:lang w:eastAsia="en-US" w:bidi="ar-SA"/>
+        </w:rPr>
+        <w:t>начале</w:t>
+      </w:r>
+      <w:r>
+        <w:rPr>
+          <w:lang w:eastAsia="en-US" w:bidi="ar-SA"/>
+        </w:rPr>
+        <w:t xml:space="preserve"> </w:t>
+      </w:r>
+      <w:r>
+        <w:rPr>
+          <w:lang w:eastAsia="en-US" w:bidi="ar-SA"/>
+        </w:rPr>
+        <w:t>нового</w:t>
+      </w:r>
+      <w:r>
+        <w:rPr>
+          <w:lang w:eastAsia="en-US" w:bidi="ar-SA"/>
+        </w:rPr>
+        <w:t xml:space="preserve"> </w:t>
+      </w:r>
+      <w:r>
+        <w:rPr>
+          <w:lang w:eastAsia="en-US" w:bidi="ar-SA"/>
+        </w:rPr>
+        <w:t>правила</w:t>
+      </w:r>
+      <w:r>
+        <w:rPr>
+          <w:lang w:eastAsia="en-US" w:bidi="ar-SA"/>
+        </w:rPr>
+        <w:t>,</w:t>
+      </w:r>
+      <w:r>
+        <w:rPr>
+          <w:lang w:eastAsia="en-US" w:bidi="ar-SA"/>
+        </w:rPr>
+        <w:t xml:space="preserve"> то</w:t>
+      </w:r>
+      <w:r>
+        <w:rPr>
+          <w:lang w:eastAsia="en-US" w:bidi="ar-SA"/>
+        </w:rPr>
+        <w:t xml:space="preserve"> </w:t>
+      </w:r>
+      <w:r>
+        <w:rPr>
+          <w:lang w:eastAsia="en-US" w:bidi="ar-SA"/>
+        </w:rPr>
+        <w:t>текущий</w:t>
+      </w:r>
+      <w:r>
+        <w:rPr>
+          <w:lang w:eastAsia="en-US" w:bidi="ar-SA"/>
+        </w:rPr>
+        <w:t xml:space="preserve"> </w:t>
+      </w:r>
+      <w:r>
+        <w:rPr>
+          <w:lang w:eastAsia="en-US" w:bidi="ar-SA"/>
+        </w:rPr>
+        <w:t>токен</w:t>
+      </w:r>
+      <w:r>
+        <w:rPr>
+          <w:lang w:eastAsia="en-US" w:bidi="ar-SA"/>
+        </w:rPr>
+        <w:t xml:space="preserve"> -</w:t>
+      </w:r>
+      <w:r>
+        <w:rPr>
+          <w:lang w:eastAsia="en-US" w:bidi="ar-SA"/>
+        </w:rPr>
+        <w:t xml:space="preserve"> </w:t>
+      </w:r>
+      <w:r>
+        <w:rPr>
+          <w:lang w:eastAsia="en-US" w:bidi="ar-SA"/>
+        </w:rPr>
+        <w:t>всегда</w:t>
+      </w:r>
+      <w:r>
+        <w:rPr>
+          <w:lang w:eastAsia="en-US" w:bidi="ar-SA"/>
+        </w:rPr>
+        <w:t xml:space="preserve"> </w:t>
+      </w:r>
+      <w:r>
+        <w:rPr>
+          <w:lang w:eastAsia="en-US" w:bidi="ar-SA"/>
+        </w:rPr>
+        <w:t>самый</w:t>
+      </w:r>
+      <w:r>
+        <w:rPr>
+          <w:lang w:eastAsia="en-US" w:bidi="ar-SA"/>
+        </w:rPr>
+        <w:t xml:space="preserve"> </w:t>
+      </w:r>
+      <w:r>
+        <w:rPr>
+          <w:lang w:eastAsia="en-US" w:bidi="ar-SA"/>
+        </w:rPr>
+        <w:t>первый</w:t>
+      </w:r>
+      <w:r>
+        <w:rPr>
+          <w:lang w:eastAsia="en-US" w:bidi="ar-SA"/>
+        </w:rPr>
+        <w:t xml:space="preserve"> </w:t>
+      </w:r>
+      <w:r>
+        <w:rPr>
+          <w:lang w:eastAsia="en-US" w:bidi="ar-SA"/>
+        </w:rPr>
+        <w:t>токен</w:t>
+      </w:r>
+      <w:r>
+        <w:rPr>
+          <w:lang w:eastAsia="en-US" w:bidi="ar-SA"/>
+        </w:rPr>
+        <w:t xml:space="preserve"> </w:t>
+      </w:r>
+      <w:r>
+        <w:rPr>
+          <w:lang w:eastAsia="en-US" w:bidi="ar-SA"/>
+        </w:rPr>
+        <w:t>в</w:t>
+      </w:r>
+      <w:r>
+        <w:rPr>
+          <w:lang w:eastAsia="en-US" w:bidi="ar-SA"/>
+        </w:rPr>
+        <w:t xml:space="preserve"> </w:t>
+      </w:r>
+      <w:r>
+        <w:rPr>
+          <w:lang w:eastAsia="en-US" w:bidi="ar-SA"/>
+        </w:rPr>
+        <w:t>левой</w:t>
+      </w:r>
+      <w:r>
+        <w:rPr>
+          <w:lang w:eastAsia="en-US" w:bidi="ar-SA"/>
+        </w:rPr>
+        <w:t xml:space="preserve"> </w:t>
+      </w:r>
+      <w:r>
+        <w:rPr>
+          <w:lang w:eastAsia="en-US" w:bidi="ar-SA"/>
+        </w:rPr>
+        <w:t>части</w:t>
+      </w:r>
+      <w:r>
+        <w:rPr>
+          <w:lang w:eastAsia="en-US" w:bidi="ar-SA"/>
+        </w:rPr>
+        <w:t xml:space="preserve"> </w:t>
+      </w:r>
+      <w:r>
+        <w:rPr>
+          <w:lang w:eastAsia="en-US" w:bidi="ar-SA"/>
+        </w:rPr>
+        <w:t>БНФ</w:t>
+      </w:r>
+      <w:r>
+        <w:rPr>
+          <w:lang w:eastAsia="en-US" w:bidi="ar-SA"/>
+        </w:rPr>
+        <w:t>.</w:t>
+      </w:r>
+    </w:p>
+    <w:p>
+      <w:pPr>
+        <w:pStyle w:val="120"/>
+        <w:jc w:val="center"/>
+        <w:rPr>
+          <w:lang w:eastAsia="en-US" w:bidi="ar-SA"/>
+        </w:rPr>
+      </w:pPr>
+      <w:r>
+        <w:rPr>
+          <w:lang w:eastAsia="en-US" w:bidi="ar-SA"/>
+        </w:rPr>
+        <w:t>6.3 Нейтрализация ошибок</w:t>
       </w:r>
     </w:p>
     <w:p>
@@ -6784,7 +8444,7 @@
 </file>
 
 <file path=word/endnotes.xml><?xml version="1.0" encoding="utf-8"?>
-<w:endnotes xmlns:wpc="http://schemas.microsoft.com/office/word/2010/wordprocessingCanvas" xmlns:cx="http://schemas.microsoft.com/office/drawing/2014/chartex" xmlns:cx1="http://schemas.microsoft.com/office/drawing/2015/9/8/chartex" xmlns:cx2="http://schemas.microsoft.com/office/drawing/2015/10/21/chartex" xmlns:cx3="http://schemas.microsoft.com/office/drawing/2016/5/9/chartex" xmlns:cx4="http://schemas.microsoft.com/office/drawing/2016/5/10/chartex" xmlns:cx5="http://schemas.microsoft.com/office/drawing/2016/5/11/chartex" xmlns:cx6="http://schemas.microsoft.com/office/drawing/2016/5/12/chartex" xmlns:cx7="http://schemas.microsoft.com/office/drawing/2016/5/13/chartex" xmlns:cx8="http://schemas.microsoft.com/office/drawing/2016/5/14/chartex" xmlns:mc="http://schemas.openxmlformats.org/markup-compatibility/2006" xmlns:aink="http://schemas.microsoft.com/office/drawing/2016/ink" xmlns:am3d="http://schemas.microsoft.com/office/drawing/2017/model3d" xmlns:o="urn:schemas-microsoft-com:office:office" xmlns:r="http://schemas.openxmlformats.org/officeDocument/2006/relationships" xmlns:m="http://schemas.openxmlformats.org/officeDocument/2006/math" xmlns:v="urn:schemas-microsoft-com:vml" xmlns:wp14="http://schemas.microsoft.com/office/word/2010/wordprocessingDrawing" xmlns:wp="http://schemas.openxmlformats.org/drawingml/2006/wordprocessingDrawing" xmlns:w10="urn:schemas-microsoft-com:office:word" xmlns:w="http://schemas.openxmlformats.org/wordprocessingml/2006/main" xmlns:w14="http://schemas.microsoft.com/office/word/2010/wordml" xmlns:w15="http://schemas.microsoft.com/office/word/2012/wordml" xmlns:w16cex="http://schemas.microsoft.com/office/word/2018/wordml/cex" xmlns:w16cid="http://schemas.microsoft.com/office/word/2016/wordml/cid" xmlns:w16="http://schemas.microsoft.com/office/word/2018/wordml" xmlns:w16sdtdh="http://schemas.microsoft.com/office/word/2020/wordml/sdtdatahash" xmlns:w16se="http://schemas.microsoft.com/office/word/2015/wordml/symex" xmlns:wpg="http://schemas.microsoft.com/office/word/2010/wordprocessingGroup" xmlns:wpi="http://schemas.microsoft.com/office/word/2010/wordprocessingInk" xmlns:wne="http://schemas.microsoft.com/office/word/2006/wordml" xmlns:wps="http://schemas.microsoft.com/office/word/2010/wordprocessingShape" mc:Ignorable="w14 w15 w16se w16cid w16 w16cex w16sdtdh wp14">
+<w:endnotes xmlns:wpc="http://schemas.microsoft.com/office/word/2010/wordprocessingCanvas" xmlns:cx="http://schemas.microsoft.com/office/drawing/2014/chartex" xmlns:cx1="http://schemas.microsoft.com/office/drawing/2015/9/8/chartex" xmlns:cx2="http://schemas.microsoft.com/office/drawing/2015/10/21/chartex" xmlns:cx3="http://schemas.microsoft.com/office/drawing/2016/5/9/chartex" xmlns:cx4="http://schemas.microsoft.com/office/drawing/2016/5/10/chartex" xmlns:cx5="http://schemas.microsoft.com/office/drawing/2016/5/11/chartex" xmlns:cx6="http://schemas.microsoft.com/office/drawing/2016/5/12/chartex" xmlns:cx7="http://schemas.microsoft.com/office/drawing/2016/5/13/chartex" xmlns:cx8="http://schemas.microsoft.com/office/drawing/2016/5/14/chartex" xmlns:mc="http://schemas.openxmlformats.org/markup-compatibility/2006" xmlns:aink="http://schemas.microsoft.com/office/drawing/2016/ink" xmlns:am3d="http://schemas.microsoft.com/office/drawing/2017/model3d" xmlns:o="urn:schemas-microsoft-com:office:office" xmlns:oel="http://schemas.microsoft.com/office/2019/extlst" xmlns:r="http://schemas.openxmlformats.org/officeDocument/2006/relationships" xmlns:m="http://schemas.openxmlformats.org/officeDocument/2006/math" xmlns:v="urn:schemas-microsoft-com:vml" xmlns:wp14="http://schemas.microsoft.com/office/word/2010/wordprocessingDrawing" xmlns:wp="http://schemas.openxmlformats.org/drawingml/2006/wordprocessingDrawing" xmlns:w10="urn:schemas-microsoft-com:office:word" xmlns:w="http://schemas.openxmlformats.org/wordprocessingml/2006/main" xmlns:w14="http://schemas.microsoft.com/office/word/2010/wordml" xmlns:w15="http://schemas.microsoft.com/office/word/2012/wordml" xmlns:w16cex="http://schemas.microsoft.com/office/word/2018/wordml/cex" xmlns:w16cid="http://schemas.microsoft.com/office/word/2016/wordml/cid" xmlns:w16="http://schemas.microsoft.com/office/word/2018/wordml" xmlns:w16sdtdh="http://schemas.microsoft.com/office/word/2020/wordml/sdtdatahash" xmlns:w16se="http://schemas.microsoft.com/office/word/2015/wordml/symex" xmlns:wpg="http://schemas.microsoft.com/office/word/2010/wordprocessingGroup" xmlns:wpi="http://schemas.microsoft.com/office/word/2010/wordprocessingInk" xmlns:wne="http://schemas.microsoft.com/office/word/2006/wordml" xmlns:wps="http://schemas.microsoft.com/office/word/2010/wordprocessingShape" mc:Ignorable="w14 w15 w16se w16cid w16 w16cex w16sdtdh wp14">
   <w:endnote w:type="separator" w:id="-1">
     <w:p>
       <w:r>
@@ -6803,7 +8463,7 @@
 </file>
 
 <file path=word/footer1.xml><?xml version="1.0" encoding="utf-8"?>
-<w:ftr xmlns:wpc="http://schemas.microsoft.com/office/word/2010/wordprocessingCanvas" xmlns:cx="http://schemas.microsoft.com/office/drawing/2014/chartex" xmlns:cx1="http://schemas.microsoft.com/office/drawing/2015/9/8/chartex" xmlns:cx2="http://schemas.microsoft.com/office/drawing/2015/10/21/chartex" xmlns:cx3="http://schemas.microsoft.com/office/drawing/2016/5/9/chartex" xmlns:cx4="http://schemas.microsoft.com/office/drawing/2016/5/10/chartex" xmlns:cx5="http://schemas.microsoft.com/office/drawing/2016/5/11/chartex" xmlns:cx6="http://schemas.microsoft.com/office/drawing/2016/5/12/chartex" xmlns:cx7="http://schemas.microsoft.com/office/drawing/2016/5/13/chartex" xmlns:cx8="http://schemas.microsoft.com/office/drawing/2016/5/14/chartex" xmlns:mc="http://schemas.openxmlformats.org/markup-compatibility/2006" xmlns:aink="http://schemas.microsoft.com/office/drawing/2016/ink" xmlns:am3d="http://schemas.microsoft.com/office/drawing/2017/model3d" xmlns:o="urn:schemas-microsoft-com:office:office" xmlns:r="http://schemas.openxmlformats.org/officeDocument/2006/relationships" xmlns:m="http://schemas.openxmlformats.org/officeDocument/2006/math" xmlns:v="urn:schemas-microsoft-com:vml" xmlns:wp14="http://schemas.microsoft.com/office/word/2010/wordprocessingDrawing" xmlns:wp="http://schemas.openxmlformats.org/drawingml/2006/wordprocessingDrawing" xmlns:w10="urn:schemas-microsoft-com:office:word" xmlns:w="http://schemas.openxmlformats.org/wordprocessingml/2006/main" xmlns:w14="http://schemas.microsoft.com/office/word/2010/wordml" xmlns:w15="http://schemas.microsoft.com/office/word/2012/wordml" xmlns:w16cex="http://schemas.microsoft.com/office/word/2018/wordml/cex" xmlns:w16cid="http://schemas.microsoft.com/office/word/2016/wordml/cid" xmlns:w16="http://schemas.microsoft.com/office/word/2018/wordml" xmlns:w16sdtdh="http://schemas.microsoft.com/office/word/2020/wordml/sdtdatahash" xmlns:w16se="http://schemas.microsoft.com/office/word/2015/wordml/symex" xmlns:wpg="http://schemas.microsoft.com/office/word/2010/wordprocessingGroup" xmlns:wpi="http://schemas.microsoft.com/office/word/2010/wordprocessingInk" xmlns:wne="http://schemas.microsoft.com/office/word/2006/wordml" xmlns:wps="http://schemas.microsoft.com/office/word/2010/wordprocessingShape" mc:Ignorable="w14 w15 w16se w16cid w16 w16cex w16sdtdh wp14">
+<w:ftr xmlns:wpc="http://schemas.microsoft.com/office/word/2010/wordprocessingCanvas" xmlns:cx="http://schemas.microsoft.com/office/drawing/2014/chartex" xmlns:cx1="http://schemas.microsoft.com/office/drawing/2015/9/8/chartex" xmlns:cx2="http://schemas.microsoft.com/office/drawing/2015/10/21/chartex" xmlns:cx3="http://schemas.microsoft.com/office/drawing/2016/5/9/chartex" xmlns:cx4="http://schemas.microsoft.com/office/drawing/2016/5/10/chartex" xmlns:cx5="http://schemas.microsoft.com/office/drawing/2016/5/11/chartex" xmlns:cx6="http://schemas.microsoft.com/office/drawing/2016/5/12/chartex" xmlns:cx7="http://schemas.microsoft.com/office/drawing/2016/5/13/chartex" xmlns:cx8="http://schemas.microsoft.com/office/drawing/2016/5/14/chartex" xmlns:mc="http://schemas.openxmlformats.org/markup-compatibility/2006" xmlns:aink="http://schemas.microsoft.com/office/drawing/2016/ink" xmlns:am3d="http://schemas.microsoft.com/office/drawing/2017/model3d" xmlns:o="urn:schemas-microsoft-com:office:office" xmlns:oel="http://schemas.microsoft.com/office/2019/extlst" xmlns:r="http://schemas.openxmlformats.org/officeDocument/2006/relationships" xmlns:m="http://schemas.openxmlformats.org/officeDocument/2006/math" xmlns:v="urn:schemas-microsoft-com:vml" xmlns:wp14="http://schemas.microsoft.com/office/word/2010/wordprocessingDrawing" xmlns:wp="http://schemas.openxmlformats.org/drawingml/2006/wordprocessingDrawing" xmlns:w10="urn:schemas-microsoft-com:office:word" xmlns:w="http://schemas.openxmlformats.org/wordprocessingml/2006/main" xmlns:w14="http://schemas.microsoft.com/office/word/2010/wordml" xmlns:w15="http://schemas.microsoft.com/office/word/2012/wordml" xmlns:w16cex="http://schemas.microsoft.com/office/word/2018/wordml/cex" xmlns:w16cid="http://schemas.microsoft.com/office/word/2016/wordml/cid" xmlns:w16="http://schemas.microsoft.com/office/word/2018/wordml" xmlns:w16sdtdh="http://schemas.microsoft.com/office/word/2020/wordml/sdtdatahash" xmlns:w16se="http://schemas.microsoft.com/office/word/2015/wordml/symex" xmlns:wpg="http://schemas.microsoft.com/office/word/2010/wordprocessingGroup" xmlns:wpi="http://schemas.microsoft.com/office/word/2010/wordprocessingInk" xmlns:wne="http://schemas.microsoft.com/office/word/2006/wordml" xmlns:wps="http://schemas.microsoft.com/office/word/2010/wordprocessingShape" mc:Ignorable="w14 w15 w16se w16cid w16 w16cex w16sdtdh wp14">
   <w:sdt>
     <w:sdtPr>
       <w:id w:val="1184564937"/>
@@ -6841,7 +8501,7 @@
 </file>
 
 <file path=word/footnotes.xml><?xml version="1.0" encoding="utf-8"?>
-<w:footnotes xmlns:wpc="http://schemas.microsoft.com/office/word/2010/wordprocessingCanvas" xmlns:cx="http://schemas.microsoft.com/office/drawing/2014/chartex" xmlns:cx1="http://schemas.microsoft.com/office/drawing/2015/9/8/chartex" xmlns:cx2="http://schemas.microsoft.com/office/drawing/2015/10/21/chartex" xmlns:cx3="http://schemas.microsoft.com/office/drawing/2016/5/9/chartex" xmlns:cx4="http://schemas.microsoft.com/office/drawing/2016/5/10/chartex" xmlns:cx5="http://schemas.microsoft.com/office/drawing/2016/5/11/chartex" xmlns:cx6="http://schemas.microsoft.com/office/drawing/2016/5/12/chartex" xmlns:cx7="http://schemas.microsoft.com/office/drawing/2016/5/13/chartex" xmlns:cx8="http://schemas.microsoft.com/office/drawing/2016/5/14/chartex" xmlns:mc="http://schemas.openxmlformats.org/markup-compatibility/2006" xmlns:aink="http://schemas.microsoft.com/office/drawing/2016/ink" xmlns:am3d="http://schemas.microsoft.com/office/drawing/2017/model3d" xmlns:o="urn:schemas-microsoft-com:office:office" xmlns:r="http://schemas.openxmlformats.org/officeDocument/2006/relationships" xmlns:m="http://schemas.openxmlformats.org/officeDocument/2006/math" xmlns:v="urn:schemas-microsoft-com:vml" xmlns:wp14="http://schemas.microsoft.com/office/word/2010/wordprocessingDrawing" xmlns:wp="http://schemas.openxmlformats.org/drawingml/2006/wordprocessingDrawing" xmlns:w10="urn:schemas-microsoft-com:office:word" xmlns:w="http://schemas.openxmlformats.org/wordprocessingml/2006/main" xmlns:w14="http://schemas.microsoft.com/office/word/2010/wordml" xmlns:w15="http://schemas.microsoft.com/office/word/2012/wordml" xmlns:w16cex="http://schemas.microsoft.com/office/word/2018/wordml/cex" xmlns:w16cid="http://schemas.microsoft.com/office/word/2016/wordml/cid" xmlns:w16="http://schemas.microsoft.com/office/word/2018/wordml" xmlns:w16sdtdh="http://schemas.microsoft.com/office/word/2020/wordml/sdtdatahash" xmlns:w16se="http://schemas.microsoft.com/office/word/2015/wordml/symex" xmlns:wpg="http://schemas.microsoft.com/office/word/2010/wordprocessingGroup" xmlns:wpi="http://schemas.microsoft.com/office/word/2010/wordprocessingInk" xmlns:wne="http://schemas.microsoft.com/office/word/2006/wordml" xmlns:wps="http://schemas.microsoft.com/office/word/2010/wordprocessingShape" mc:Ignorable="w14 w15 w16se w16cid w16 w16cex w16sdtdh wp14">
+<w:footnotes xmlns:wpc="http://schemas.microsoft.com/office/word/2010/wordprocessingCanvas" xmlns:cx="http://schemas.microsoft.com/office/drawing/2014/chartex" xmlns:cx1="http://schemas.microsoft.com/office/drawing/2015/9/8/chartex" xmlns:cx2="http://schemas.microsoft.com/office/drawing/2015/10/21/chartex" xmlns:cx3="http://schemas.microsoft.com/office/drawing/2016/5/9/chartex" xmlns:cx4="http://schemas.microsoft.com/office/drawing/2016/5/10/chartex" xmlns:cx5="http://schemas.microsoft.com/office/drawing/2016/5/11/chartex" xmlns:cx6="http://schemas.microsoft.com/office/drawing/2016/5/12/chartex" xmlns:cx7="http://schemas.microsoft.com/office/drawing/2016/5/13/chartex" xmlns:cx8="http://schemas.microsoft.com/office/drawing/2016/5/14/chartex" xmlns:mc="http://schemas.openxmlformats.org/markup-compatibility/2006" xmlns:aink="http://schemas.microsoft.com/office/drawing/2016/ink" xmlns:am3d="http://schemas.microsoft.com/office/drawing/2017/model3d" xmlns:o="urn:schemas-microsoft-com:office:office" xmlns:oel="http://schemas.microsoft.com/office/2019/extlst" xmlns:r="http://schemas.openxmlformats.org/officeDocument/2006/relationships" xmlns:m="http://schemas.openxmlformats.org/officeDocument/2006/math" xmlns:v="urn:schemas-microsoft-com:vml" xmlns:wp14="http://schemas.microsoft.com/office/word/2010/wordprocessingDrawing" xmlns:wp="http://schemas.openxmlformats.org/drawingml/2006/wordprocessingDrawing" xmlns:w10="urn:schemas-microsoft-com:office:word" xmlns:w="http://schemas.openxmlformats.org/wordprocessingml/2006/main" xmlns:w14="http://schemas.microsoft.com/office/word/2010/wordml" xmlns:w15="http://schemas.microsoft.com/office/word/2012/wordml" xmlns:w16cex="http://schemas.microsoft.com/office/word/2018/wordml/cex" xmlns:w16cid="http://schemas.microsoft.com/office/word/2016/wordml/cid" xmlns:w16="http://schemas.microsoft.com/office/word/2018/wordml" xmlns:w16sdtdh="http://schemas.microsoft.com/office/word/2020/wordml/sdtdatahash" xmlns:w16se="http://schemas.microsoft.com/office/word/2015/wordml/symex" xmlns:wpg="http://schemas.microsoft.com/office/word/2010/wordprocessingGroup" xmlns:wpi="http://schemas.microsoft.com/office/word/2010/wordprocessingInk" xmlns:wne="http://schemas.microsoft.com/office/word/2006/wordml" xmlns:wps="http://schemas.microsoft.com/office/word/2010/wordprocessingShape" mc:Ignorable="w14 w15 w16se w16cid w16 w16cex w16sdtdh wp14">
   <w:footnote w:type="separator" w:id="-1">
     <w:p>
       <w:r>
@@ -6860,7 +8520,7 @@
 </file>
 
 <file path=word/numbering.xml><?xml version="1.0" encoding="utf-8"?>
-<w:numbering xmlns:wpc="http://schemas.microsoft.com/office/word/2010/wordprocessingCanvas" xmlns:cx="http://schemas.microsoft.com/office/drawing/2014/chartex" xmlns:cx1="http://schemas.microsoft.com/office/drawing/2015/9/8/chartex" xmlns:cx2="http://schemas.microsoft.com/office/drawing/2015/10/21/chartex" xmlns:cx3="http://schemas.microsoft.com/office/drawing/2016/5/9/chartex" xmlns:cx4="http://schemas.microsoft.com/office/drawing/2016/5/10/chartex" xmlns:cx5="http://schemas.microsoft.com/office/drawing/2016/5/11/chartex" xmlns:cx6="http://schemas.microsoft.com/office/drawing/2016/5/12/chartex" xmlns:cx7="http://schemas.microsoft.com/office/drawing/2016/5/13/chartex" xmlns:cx8="http://schemas.microsoft.com/office/drawing/2016/5/14/chartex" xmlns:mc="http://schemas.openxmlformats.org/markup-compatibility/2006" xmlns:aink="http://schemas.microsoft.com/office/drawing/2016/ink" xmlns:am3d="http://schemas.microsoft.com/office/drawing/2017/model3d" xmlns:o="urn:schemas-microsoft-com:office:office" xmlns:r="http://schemas.openxmlformats.org/officeDocument/2006/relationships" xmlns:m="http://schemas.openxmlformats.org/officeDocument/2006/math" xmlns:v="urn:schemas-microsoft-com:vml" xmlns:wp14="http://schemas.microsoft.com/office/word/2010/wordprocessingDrawing" xmlns:wp="http://schemas.openxmlformats.org/drawingml/2006/wordprocessingDrawing" xmlns:w10="urn:schemas-microsoft-com:office:word" xmlns:w="http://schemas.openxmlformats.org/wordprocessingml/2006/main" xmlns:w14="http://schemas.microsoft.com/office/word/2010/wordml" xmlns:w15="http://schemas.microsoft.com/office/word/2012/wordml" xmlns:w16cex="http://schemas.microsoft.com/office/word/2018/wordml/cex" xmlns:w16cid="http://schemas.microsoft.com/office/word/2016/wordml/cid" xmlns:w16="http://schemas.microsoft.com/office/word/2018/wordml" xmlns:w16sdtdh="http://schemas.microsoft.com/office/word/2020/wordml/sdtdatahash" xmlns:w16se="http://schemas.microsoft.com/office/word/2015/wordml/symex" xmlns:wpg="http://schemas.microsoft.com/office/word/2010/wordprocessingGroup" xmlns:wpi="http://schemas.microsoft.com/office/word/2010/wordprocessingInk" xmlns:wne="http://schemas.microsoft.com/office/word/2006/wordml" xmlns:wps="http://schemas.microsoft.com/office/word/2010/wordprocessingShape" mc:Ignorable="w14 w15 w16se w16cid w16 w16cex w16sdtdh wp14">
+<w:numbering xmlns:wpc="http://schemas.microsoft.com/office/word/2010/wordprocessingCanvas" xmlns:cx="http://schemas.microsoft.com/office/drawing/2014/chartex" xmlns:cx1="http://schemas.microsoft.com/office/drawing/2015/9/8/chartex" xmlns:cx2="http://schemas.microsoft.com/office/drawing/2015/10/21/chartex" xmlns:cx3="http://schemas.microsoft.com/office/drawing/2016/5/9/chartex" xmlns:cx4="http://schemas.microsoft.com/office/drawing/2016/5/10/chartex" xmlns:cx5="http://schemas.microsoft.com/office/drawing/2016/5/11/chartex" xmlns:cx6="http://schemas.microsoft.com/office/drawing/2016/5/12/chartex" xmlns:cx7="http://schemas.microsoft.com/office/drawing/2016/5/13/chartex" xmlns:cx8="http://schemas.microsoft.com/office/drawing/2016/5/14/chartex" xmlns:mc="http://schemas.openxmlformats.org/markup-compatibility/2006" xmlns:aink="http://schemas.microsoft.com/office/drawing/2016/ink" xmlns:am3d="http://schemas.microsoft.com/office/drawing/2017/model3d" xmlns:o="urn:schemas-microsoft-com:office:office" xmlns:oel="http://schemas.microsoft.com/office/2019/extlst" xmlns:r="http://schemas.openxmlformats.org/officeDocument/2006/relationships" xmlns:m="http://schemas.openxmlformats.org/officeDocument/2006/math" xmlns:v="urn:schemas-microsoft-com:vml" xmlns:wp14="http://schemas.microsoft.com/office/word/2010/wordprocessingDrawing" xmlns:wp="http://schemas.openxmlformats.org/drawingml/2006/wordprocessingDrawing" xmlns:w10="urn:schemas-microsoft-com:office:word" xmlns:w="http://schemas.openxmlformats.org/wordprocessingml/2006/main" xmlns:w14="http://schemas.microsoft.com/office/word/2010/wordml" xmlns:w15="http://schemas.microsoft.com/office/word/2012/wordml" xmlns:w16cex="http://schemas.microsoft.com/office/word/2018/wordml/cex" xmlns:w16cid="http://schemas.microsoft.com/office/word/2016/wordml/cid" xmlns:w16="http://schemas.microsoft.com/office/word/2018/wordml" xmlns:w16sdtdh="http://schemas.microsoft.com/office/word/2020/wordml/sdtdatahash" xmlns:w16se="http://schemas.microsoft.com/office/word/2015/wordml/symex" xmlns:wpg="http://schemas.microsoft.com/office/word/2010/wordprocessingGroup" xmlns:wpi="http://schemas.microsoft.com/office/word/2010/wordprocessingInk" xmlns:wne="http://schemas.microsoft.com/office/word/2006/wordml" xmlns:wps="http://schemas.microsoft.com/office/word/2010/wordprocessingShape" mc:Ignorable="w14 w15 w16se w16cid w16 w16cex w16sdtdh wp14">
   <w:abstractNum w:abstractNumId="0" w15:restartNumberingAfterBreak="0">
     <w:nsid w:val="034767F0"/>
     <w:multiLevelType w:val="hybridMultilevel"/>

</xml_diff>